<commit_message>
All works: Arduino can scan a barcode, send it to both Windows ad Azure Job. On Azure, it will convert to Jpeg and recognize barcode.
</commit_message>
<xml_diff>
--- a/Docs/Azure Setup.docx
+++ b/Docs/Azure Setup.docx
@@ -1,10 +1,10 @@
 
 <file path=word/document.xml><?xml version="1.0" encoding="utf-8"?>
-<w:document xmlns:wpc="http://schemas.microsoft.com/office/word/2010/wordprocessingCanvas" xmlns:mc="http://schemas.openxmlformats.org/markup-compatibility/2006" xmlns:o="urn:schemas-microsoft-com:office:office" xmlns:r="http://schemas.openxmlformats.org/officeDocument/2006/relationships" xmlns:m="http://schemas.openxmlformats.org/officeDocument/2006/math" xmlns:v="urn:schemas-microsoft-com:vml" xmlns:wp14="http://schemas.microsoft.com/office/word/2010/wordprocessingDrawing" xmlns:wp="http://schemas.openxmlformats.org/drawingml/2006/wordprocessingDrawing" xmlns:w10="urn:schemas-microsoft-com:office:word" xmlns:w="http://schemas.openxmlformats.org/wordprocessingml/2006/main" xmlns:w14="http://schemas.microsoft.com/office/word/2010/wordml" xmlns:w15="http://schemas.microsoft.com/office/word/2012/wordml" xmlns:wpg="http://schemas.microsoft.com/office/word/2010/wordprocessingGroup" xmlns:wpi="http://schemas.microsoft.com/office/word/2010/wordprocessingInk" xmlns:wne="http://schemas.microsoft.com/office/word/2006/wordml" xmlns:wps="http://schemas.microsoft.com/office/word/2010/wordprocessingShape" mc:Ignorable="w14 w15 wp14">
+<w:document xmlns:wpc="http://schemas.microsoft.com/office/word/2010/wordprocessingCanvas" xmlns:cx="http://schemas.microsoft.com/office/drawing/2014/chartex" xmlns:cx1="http://schemas.microsoft.com/office/drawing/2015/9/8/chartex" xmlns:cx2="http://schemas.microsoft.com/office/drawing/2015/10/21/chartex" xmlns:cx3="http://schemas.microsoft.com/office/drawing/2016/5/9/chartex" xmlns:cx4="http://schemas.microsoft.com/office/drawing/2016/5/10/chartex" xmlns:cx5="http://schemas.microsoft.com/office/drawing/2016/5/11/chartex" xmlns:cx6="http://schemas.microsoft.com/office/drawing/2016/5/12/chartex" xmlns:cx7="http://schemas.microsoft.com/office/drawing/2016/5/13/chartex" xmlns:cx8="http://schemas.microsoft.com/office/drawing/2016/5/14/chartex" xmlns:mc="http://schemas.openxmlformats.org/markup-compatibility/2006" xmlns:aink="http://schemas.microsoft.com/office/drawing/2016/ink" xmlns:am3d="http://schemas.microsoft.com/office/drawing/2017/model3d" xmlns:o="urn:schemas-microsoft-com:office:office" xmlns:r="http://schemas.openxmlformats.org/officeDocument/2006/relationships" xmlns:m="http://schemas.openxmlformats.org/officeDocument/2006/math" xmlns:v="urn:schemas-microsoft-com:vml" xmlns:wp14="http://schemas.microsoft.com/office/word/2010/wordprocessingDrawing" xmlns:wp="http://schemas.openxmlformats.org/drawingml/2006/wordprocessingDrawing" xmlns:w10="urn:schemas-microsoft-com:office:word" xmlns:w="http://schemas.openxmlformats.org/wordprocessingml/2006/main" xmlns:w14="http://schemas.microsoft.com/office/word/2010/wordml" xmlns:w15="http://schemas.microsoft.com/office/word/2012/wordml" xmlns:w16cid="http://schemas.microsoft.com/office/word/2016/wordml/cid" xmlns:w16se="http://schemas.microsoft.com/office/word/2015/wordml/symex" xmlns:wpg="http://schemas.microsoft.com/office/word/2010/wordprocessingGroup" xmlns:wpi="http://schemas.microsoft.com/office/word/2010/wordprocessingInk" xmlns:wne="http://schemas.microsoft.com/office/word/2006/wordml" xmlns:wps="http://schemas.microsoft.com/office/word/2010/wordprocessingShape" mc:Ignorable="w14 w15 w16se w16cid wp14">
   <w:body>
     <w:p>
       <w:pPr>
-        <w:pStyle w:val="Heading1"/>
+        <w:pStyle w:val="Overskrift1"/>
       </w:pPr>
       <w:r>
         <w:t>C</w:t>
@@ -19,15 +19,7 @@
         <w:t>ESP8266</w:t>
       </w:r>
       <w:r>
-        <w:t xml:space="preserve">) to Azure </w:t>
-      </w:r>
-      <w:proofErr w:type="spellStart"/>
-      <w:r>
-        <w:t>IoT</w:t>
-      </w:r>
-      <w:proofErr w:type="spellEnd"/>
-      <w:r>
-        <w:t xml:space="preserve"> Cloud</w:t>
+        <w:t>) to Azure IoT Cloud</w:t>
       </w:r>
     </w:p>
     <w:p>
@@ -66,20 +58,12 @@
       </w:r>
       <w:proofErr w:type="spellEnd"/>
       <w:r>
-        <w:t xml:space="preserve">. The D1 is (I guess) </w:t>
-      </w:r>
-      <w:proofErr w:type="gramStart"/>
-      <w:r>
-        <w:t>an</w:t>
-      </w:r>
-      <w:proofErr w:type="gramEnd"/>
-      <w:r>
-        <w:t xml:space="preserve"> Uno with an ESP8266 built in. </w:t>
-      </w:r>
-    </w:p>
-    <w:p>
-      <w:pPr>
-        <w:pStyle w:val="Heading2"/>
+        <w:t xml:space="preserve">. The D1 is (I guess) an Uno with an ESP8266 built in. </w:t>
+      </w:r>
+    </w:p>
+    <w:p>
+      <w:pPr>
+        <w:pStyle w:val="Overskrift2"/>
       </w:pPr>
       <w:r>
         <w:t>Create IOT Hub</w:t>
@@ -119,7 +103,7 @@
     </w:p>
     <w:p>
       <w:pPr>
-        <w:pStyle w:val="Heading2"/>
+        <w:pStyle w:val="Overskrift2"/>
         <w:sectPr>
           <w:pgSz w:w="11906" w:h="16838"/>
           <w:pgMar w:top="1701" w:right="1134" w:bottom="1701" w:left="1134" w:header="708" w:footer="708" w:gutter="0"/>
@@ -130,7 +114,7 @@
     </w:p>
     <w:p>
       <w:pPr>
-        <w:pStyle w:val="Heading2"/>
+        <w:pStyle w:val="Overskrift2"/>
       </w:pPr>
       <w:r>
         <w:t>IOT hub data (keys and connection strings)</w:t>
@@ -138,7 +122,7 @@
     </w:p>
     <w:tbl>
       <w:tblPr>
-        <w:tblStyle w:val="TableGrid"/>
+        <w:tblStyle w:val="Tabel-Gitter"/>
         <w:tblpPr w:leftFromText="180" w:rightFromText="180" w:vertAnchor="text" w:horzAnchor="margin" w:tblpX="-885" w:tblpY="213"/>
         <w:tblW w:w="15594" w:type="dxa"/>
         <w:tblLayout w:type="fixed"/>
@@ -2275,8 +2259,9 @@
                 <w:szCs w:val="18"/>
                 <w:shd w:val="clear" w:color="auto" w:fill="E6E6E6"/>
               </w:rPr>
-              <w:t>endpointName:</w:t>
-            </w:r>
+              <w:t>endpointName:CriticalQueue</w:t>
+            </w:r>
+            <w:proofErr w:type="spellEnd"/>
             <w:proofErr w:type="gramEnd"/>
             <w:r>
               <w:rPr>
@@ -2286,9 +2271,9 @@
                 <w:szCs w:val="18"/>
                 <w:shd w:val="clear" w:color="auto" w:fill="E6E6E6"/>
               </w:rPr>
-              <w:t>CriticalQueue</w:t>
-            </w:r>
-            <w:proofErr w:type="spellEnd"/>
+              <w:t xml:space="preserve">, </w:t>
+            </w:r>
+            <w:proofErr w:type="spellStart"/>
             <w:r>
               <w:rPr>
                 <w:rFonts w:ascii="Segoe UI" w:hAnsi="Segoe UI" w:cs="Segoe UI"/>
@@ -2297,9 +2282,9 @@
                 <w:szCs w:val="18"/>
                 <w:shd w:val="clear" w:color="auto" w:fill="E6E6E6"/>
               </w:rPr>
-              <w:t xml:space="preserve">, </w:t>
-            </w:r>
-            <w:proofErr w:type="spellStart"/>
+              <w:t>exceptionMessage:An</w:t>
+            </w:r>
+            <w:proofErr w:type="spellEnd"/>
             <w:r>
               <w:rPr>
                 <w:rFonts w:ascii="Segoe UI" w:hAnsi="Segoe UI" w:cs="Segoe UI"/>
@@ -2308,9 +2293,9 @@
                 <w:szCs w:val="18"/>
                 <w:shd w:val="clear" w:color="auto" w:fill="E6E6E6"/>
               </w:rPr>
-              <w:t>exceptionMessage:An</w:t>
-            </w:r>
-            <w:proofErr w:type="spellEnd"/>
+              <w:t xml:space="preserve"> AMQP error occurred (condition='</w:t>
+            </w:r>
+            <w:proofErr w:type="spellStart"/>
             <w:r>
               <w:rPr>
                 <w:rFonts w:ascii="Segoe UI" w:hAnsi="Segoe UI" w:cs="Segoe UI"/>
@@ -2319,9 +2304,9 @@
                 <w:szCs w:val="18"/>
                 <w:shd w:val="clear" w:color="auto" w:fill="E6E6E6"/>
               </w:rPr>
-              <w:t xml:space="preserve"> AMQP error occurred (condition='</w:t>
-            </w:r>
-            <w:proofErr w:type="spellStart"/>
+              <w:t>amqp:unauthorized-access</w:t>
+            </w:r>
+            <w:proofErr w:type="spellEnd"/>
             <w:r>
               <w:rPr>
                 <w:rFonts w:ascii="Segoe UI" w:hAnsi="Segoe UI" w:cs="Segoe UI"/>
@@ -2330,9 +2315,9 @@
                 <w:szCs w:val="18"/>
                 <w:shd w:val="clear" w:color="auto" w:fill="E6E6E6"/>
               </w:rPr>
-              <w:t>amqp:unauthorized-access</w:t>
-            </w:r>
-            <w:proofErr w:type="spellEnd"/>
+              <w:t xml:space="preserve">'). </w:t>
+            </w:r>
+            <w:proofErr w:type="gramStart"/>
             <w:r>
               <w:rPr>
                 <w:rFonts w:ascii="Segoe UI" w:hAnsi="Segoe UI" w:cs="Segoe UI"/>
@@ -2341,9 +2326,9 @@
                 <w:szCs w:val="18"/>
                 <w:shd w:val="clear" w:color="auto" w:fill="E6E6E6"/>
               </w:rPr>
-              <w:t>'). TrackingId</w:t>
-            </w:r>
-            <w:proofErr w:type="gramStart"/>
+              <w:t>TrackingId:da</w:t>
+            </w:r>
+            <w:proofErr w:type="gramEnd"/>
             <w:r>
               <w:rPr>
                 <w:rFonts w:ascii="Segoe UI" w:hAnsi="Segoe UI" w:cs="Segoe UI"/>
@@ -2352,18 +2337,7 @@
                 <w:szCs w:val="18"/>
                 <w:shd w:val="clear" w:color="auto" w:fill="E6E6E6"/>
               </w:rPr>
-              <w:t>:da25f1cdeb49431fa8368bacf3a137b0</w:t>
-            </w:r>
-            <w:proofErr w:type="gramEnd"/>
-            <w:r>
-              <w:rPr>
-                <w:rFonts w:ascii="Segoe UI" w:hAnsi="Segoe UI" w:cs="Segoe UI"/>
-                <w:color w:val="2D3239"/>
-                <w:sz w:val="10"/>
-                <w:szCs w:val="18"/>
-                <w:shd w:val="clear" w:color="auto" w:fill="E6E6E6"/>
-              </w:rPr>
-              <w:t xml:space="preserve">_G11, SystemTracker:gateway6, Timestamp:1/5/2017 3:44:09 PM. If you contact a support representative please include this correlation identifier: c87c2267-bc51-4bdb-8498-0415cbd92b11, timestamp: 2017-01-05 15:44:12Z, </w:t>
+              <w:t xml:space="preserve">25f1cdeb49431fa8368bacf3a137b0_G11, SystemTracker:gateway6, Timestamp:1/5/2017 3:44:09 PM. If you contact a support representative please include this correlation identifier: c87c2267-bc51-4bdb-8498-0415cbd92b11, timestamp: 2017-01-05 15:44:12Z, </w:t>
             </w:r>
             <w:proofErr w:type="spellStart"/>
             <w:r>
@@ -3073,11 +3047,12 @@
         </w:tc>
       </w:tr>
     </w:tbl>
-    <w:p/>
-    <w:p/>
     <w:p>
       <w:pPr>
         <w:ind w:left="0"/>
+        <w:rPr>
+          <w:b/>
+        </w:rPr>
       </w:pPr>
     </w:p>
     <w:p>
@@ -3098,7 +3073,7 @@
     </w:p>
     <w:p>
       <w:pPr>
-        <w:pStyle w:val="Heading4"/>
+        <w:pStyle w:val="Overskrift4"/>
         <w:sectPr>
           <w:pgSz w:w="16838" w:h="11906" w:orient="landscape"/>
           <w:pgMar w:top="1134" w:right="1701" w:bottom="1134" w:left="1701" w:header="708" w:footer="708" w:gutter="0"/>
@@ -3109,7 +3084,7 @@
     </w:p>
     <w:p>
       <w:pPr>
-        <w:pStyle w:val="Heading4"/>
+        <w:pStyle w:val="Overskrift4"/>
       </w:pPr>
       <w:r>
         <w:t>IOT HUB</w:t>
@@ -3127,7 +3102,7 @@
     </w:p>
     <w:p>
       <w:pPr>
-        <w:pStyle w:val="ListParagraph"/>
+        <w:pStyle w:val="Listeafsnit"/>
         <w:rPr>
           <w:shd w:val="clear" w:color="auto" w:fill="FFFFFF"/>
         </w:rPr>
@@ -3144,7 +3119,7 @@
     </w:p>
     <w:p>
       <w:pPr>
-        <w:pStyle w:val="ListParagraph"/>
+        <w:pStyle w:val="Listeafsnit"/>
         <w:rPr>
           <w:shd w:val="clear" w:color="auto" w:fill="FFFFFF"/>
         </w:rPr>
@@ -3158,7 +3133,7 @@
     </w:p>
     <w:p>
       <w:pPr>
-        <w:pStyle w:val="ListParagraph"/>
+        <w:pStyle w:val="Listeafsnit"/>
         <w:rPr>
           <w:shd w:val="clear" w:color="auto" w:fill="FFFFFF"/>
         </w:rPr>
@@ -3172,7 +3147,7 @@
     </w:p>
     <w:p>
       <w:pPr>
-        <w:pStyle w:val="ListParagraph"/>
+        <w:pStyle w:val="Listeafsnit"/>
         <w:rPr>
           <w:shd w:val="clear" w:color="auto" w:fill="FFFFFF"/>
         </w:rPr>
@@ -3186,7 +3161,7 @@
     </w:p>
     <w:p>
       <w:pPr>
-        <w:pStyle w:val="ListParagraph"/>
+        <w:pStyle w:val="Listeafsnit"/>
         <w:rPr>
           <w:shd w:val="clear" w:color="auto" w:fill="FFFFFF"/>
         </w:rPr>
@@ -3244,7 +3219,7 @@
     </w:p>
     <w:p>
       <w:pPr>
-        <w:pStyle w:val="Heading4"/>
+        <w:pStyle w:val="Overskrift4"/>
       </w:pPr>
       <w:r>
         <w:t xml:space="preserve">Storage Account </w:t>
@@ -3265,7 +3240,7 @@
     </w:p>
     <w:p>
       <w:pPr>
-        <w:pStyle w:val="ListParagraph"/>
+        <w:pStyle w:val="Listeafsnit"/>
         <w:rPr>
           <w:rStyle w:val="codeChar"/>
           <w:rFonts w:ascii="Segoe UI" w:hAnsi="Segoe UI" w:cs="Segoe UI"/>
@@ -3293,7 +3268,7 @@
     </w:p>
     <w:p>
       <w:pPr>
-        <w:pStyle w:val="ListParagraph"/>
+        <w:pStyle w:val="Listeafsnit"/>
         <w:rPr>
           <w:rStyle w:val="codeChar"/>
           <w:rFonts w:ascii="Segoe UI" w:hAnsi="Segoe UI" w:cs="Segoe UI"/>
@@ -3334,7 +3309,7 @@
     </w:p>
     <w:p>
       <w:pPr>
-        <w:pStyle w:val="ListParagraph"/>
+        <w:pStyle w:val="Listeafsnit"/>
         <w:rPr>
           <w:rStyle w:val="codeChar"/>
           <w:sz w:val="16"/>
@@ -3371,7 +3346,7 @@
     </w:p>
     <w:p>
       <w:pPr>
-        <w:pStyle w:val="Heading4"/>
+        <w:pStyle w:val="Overskrift4"/>
       </w:pPr>
       <w:r>
         <w:rPr>
@@ -3382,7 +3357,7 @@
     </w:p>
     <w:p>
       <w:pPr>
-        <w:pStyle w:val="ListParagraph"/>
+        <w:pStyle w:val="Listeafsnit"/>
       </w:pPr>
       <w:r>
         <w:rPr>
@@ -3401,7 +3376,7 @@
     </w:p>
     <w:p>
       <w:pPr>
-        <w:pStyle w:val="ListParagraph"/>
+        <w:pStyle w:val="Listeafsnit"/>
       </w:pPr>
       <w:r>
         <w:t>Service Bus (top level) listen, send, manage policies</w:t>
@@ -3409,7 +3384,7 @@
     </w:p>
     <w:p>
       <w:pPr>
-        <w:pStyle w:val="ListParagraph"/>
+        <w:pStyle w:val="Listeafsnit"/>
       </w:pPr>
       <w:r>
         <w:t xml:space="preserve">Service Bus Queue: </w:t>
@@ -3422,7 +3397,7 @@
     </w:p>
     <w:p>
       <w:pPr>
-        <w:pStyle w:val="ListParagraph"/>
+        <w:pStyle w:val="Listeafsnit"/>
       </w:pPr>
       <w:proofErr w:type="spellStart"/>
       <w:r>
@@ -3451,7 +3426,7 @@
     </w:p>
     <w:p>
       <w:pPr>
-        <w:pStyle w:val="ListParagraph"/>
+        <w:pStyle w:val="Listeafsnit"/>
       </w:pPr>
       <w:r>
         <w:t xml:space="preserve">Primary key: </w:t>
@@ -3462,7 +3437,7 @@
     </w:p>
     <w:p>
       <w:pPr>
-        <w:pStyle w:val="ListParagraph"/>
+        <w:pStyle w:val="Listeafsnit"/>
       </w:pPr>
       <w:r>
         <w:t xml:space="preserve">Sec key: </w:t>
@@ -3473,7 +3448,7 @@
     </w:p>
     <w:p>
       <w:pPr>
-        <w:pStyle w:val="ListParagraph"/>
+        <w:pStyle w:val="Listeafsnit"/>
       </w:pPr>
       <w:r>
         <w:t xml:space="preserve">Conn </w:t>
@@ -3492,7 +3467,7 @@
     </w:p>
     <w:p>
       <w:pPr>
-        <w:pStyle w:val="ListParagraph"/>
+        <w:pStyle w:val="Listeafsnit"/>
       </w:pPr>
       <w:r>
         <w:t xml:space="preserve">Conn </w:t>
@@ -3513,7 +3488,7 @@
     <w:p/>
     <w:p>
       <w:pPr>
-        <w:pStyle w:val="Heading2"/>
+        <w:pStyle w:val="Overskrift2"/>
       </w:pPr>
       <w:r>
         <w:t>Add device (</w:t>
@@ -3532,7 +3507,7 @@
     </w:p>
     <w:p>
       <w:pPr>
-        <w:pStyle w:val="Heading3"/>
+        <w:pStyle w:val="Overskrift3"/>
       </w:pPr>
       <w:r>
         <w:t>Create device using the Azure portal</w:t>
@@ -3558,15 +3533,7 @@
     </w:p>
     <w:p>
       <w:r>
-        <w:t>(</w:t>
-      </w:r>
-      <w:proofErr w:type="gramStart"/>
-      <w:r>
-        <w:t>follow</w:t>
-      </w:r>
-      <w:proofErr w:type="gramEnd"/>
-      <w:r>
-        <w:t xml:space="preserve"> the guide and create both a simulated device and a receiver).</w:t>
+        <w:t>(follow the guide and create both a simulated device and a receiver).</w:t>
       </w:r>
     </w:p>
     <w:p>
@@ -3584,7 +3551,7 @@
     </w:p>
     <w:p>
       <w:pPr>
-        <w:pStyle w:val="Heading3"/>
+        <w:pStyle w:val="Overskrift3"/>
       </w:pPr>
       <w:r>
         <w:t>Create device using a C-program on Windows PC</w:t>
@@ -3592,7 +3559,7 @@
     </w:p>
     <w:p>
       <w:pPr>
-        <w:pStyle w:val="Heading3"/>
+        <w:pStyle w:val="Overskrift3"/>
       </w:pPr>
       <w:r>
         <w:t xml:space="preserve">Create device using the Windows program </w:t>
@@ -3811,7 +3778,7 @@
     <w:p/>
     <w:p>
       <w:pPr>
-        <w:pStyle w:val="Heading2"/>
+        <w:pStyle w:val="Overskrift2"/>
       </w:pPr>
       <w:r>
         <w:t>Arduino</w:t>
@@ -3819,7 +3786,7 @@
     </w:p>
     <w:p>
       <w:pPr>
-        <w:pStyle w:val="Heading3"/>
+        <w:pStyle w:val="Overskrift3"/>
       </w:pPr>
       <w:r>
         <w:t>Sketch connecting to Azure Hub</w:t>
@@ -3860,118 +3827,119 @@
       <w:pPr>
         <w:pStyle w:val="code"/>
       </w:pPr>
+      <w:r>
+        <w:t xml:space="preserve">static </w:t>
+      </w:r>
+      <w:proofErr w:type="spellStart"/>
+      <w:r>
+        <w:t>const</w:t>
+      </w:r>
+      <w:proofErr w:type="spellEnd"/>
+      <w:r>
+        <w:t xml:space="preserve"> char* </w:t>
+      </w:r>
+      <w:proofErr w:type="spellStart"/>
+      <w:r>
+        <w:t>deviceId</w:t>
+      </w:r>
+      <w:proofErr w:type="spellEnd"/>
+      <w:r>
+        <w:t xml:space="preserve"> = "NNRArduinoD1_01";</w:t>
+      </w:r>
+    </w:p>
+    <w:p>
+      <w:pPr>
+        <w:pStyle w:val="code"/>
+      </w:pPr>
+      <w:r>
+        <w:t xml:space="preserve">static </w:t>
+      </w:r>
+      <w:proofErr w:type="spellStart"/>
+      <w:r>
+        <w:t>const</w:t>
+      </w:r>
+      <w:proofErr w:type="spellEnd"/>
+      <w:r>
+        <w:t xml:space="preserve"> char* </w:t>
+      </w:r>
+      <w:proofErr w:type="spellStart"/>
+      <w:r>
+        <w:t>connectionString</w:t>
+      </w:r>
+      <w:proofErr w:type="spellEnd"/>
+      <w:r>
+        <w:t xml:space="preserve"> = "</w:t>
+      </w:r>
       <w:proofErr w:type="gramStart"/>
       <w:r>
-        <w:t>static</w:t>
+        <w:t>HostName=NNRiothub.azure-devices.net;DeviceId</w:t>
       </w:r>
       <w:proofErr w:type="gramEnd"/>
       <w:r>
-        <w:t xml:space="preserve"> </w:t>
+        <w:t>=NNRArduinoD1_01;SharedAccessKey=VsbmhBfDGJL4YpWaP8EIeykWCWClU0uPWfCWTNuajiA=";</w:t>
+      </w:r>
+    </w:p>
+    <w:p>
+      <w:r>
+        <w:t xml:space="preserve">Change 2 lines in </w:t>
       </w:r>
       <w:proofErr w:type="spellStart"/>
       <w:r>
-        <w:t>const</w:t>
+        <w:t>iothub_ping</w:t>
       </w:r>
       <w:proofErr w:type="spellEnd"/>
       <w:r>
-        <w:t xml:space="preserve"> char* </w:t>
+        <w:t xml:space="preserve"> sketch:</w:t>
+      </w:r>
+    </w:p>
+    <w:p>
+      <w:pPr>
+        <w:pStyle w:val="code"/>
+      </w:pPr>
+      <w:r>
+        <w:t xml:space="preserve">static char </w:t>
       </w:r>
       <w:proofErr w:type="spellStart"/>
-      <w:r>
-        <w:t>deviceId</w:t>
+      <w:proofErr w:type="gramStart"/>
+      <w:r>
+        <w:t>ssid</w:t>
       </w:r>
       <w:proofErr w:type="spellEnd"/>
       <w:r>
-        <w:t xml:space="preserve"> = "NNRArduinoD1_01";</w:t>
+        <w:t>[</w:t>
+      </w:r>
+      <w:proofErr w:type="gramEnd"/>
+      <w:r>
+        <w:t>] = "</w:t>
+      </w:r>
+      <w:proofErr w:type="spellStart"/>
+      <w:r>
+        <w:t>nohrTDC</w:t>
+      </w:r>
+      <w:proofErr w:type="spellEnd"/>
+      <w:r>
+        <w:t>";</w:t>
       </w:r>
     </w:p>
     <w:p>
       <w:pPr>
         <w:pStyle w:val="code"/>
       </w:pPr>
+      <w:r>
+        <w:t xml:space="preserve">static char </w:t>
+      </w:r>
       <w:proofErr w:type="gramStart"/>
       <w:r>
-        <w:t>static</w:t>
+        <w:t>pass[</w:t>
       </w:r>
       <w:proofErr w:type="gramEnd"/>
       <w:r>
-        <w:t xml:space="preserve"> </w:t>
-      </w:r>
-      <w:proofErr w:type="spellStart"/>
-      <w:r>
-        <w:t>const</w:t>
-      </w:r>
-      <w:proofErr w:type="spellEnd"/>
-      <w:r>
-        <w:t xml:space="preserve"> char* </w:t>
-      </w:r>
-      <w:proofErr w:type="spellStart"/>
-      <w:r>
-        <w:t>connectionString</w:t>
-      </w:r>
-      <w:proofErr w:type="spellEnd"/>
-      <w:r>
-        <w:t xml:space="preserve"> = "HostName=NNRiothub.azure-devices.net;DeviceId=NNRArduinoD1_01;SharedAccessKey=VsbmhBfDGJL4YpWaP8EIeykWCWClU0uPWfCWTNuajiA=";</w:t>
-      </w:r>
-    </w:p>
-    <w:p>
-      <w:r>
-        <w:t xml:space="preserve">Change 2 lines in </w:t>
-      </w:r>
-      <w:proofErr w:type="spellStart"/>
-      <w:r>
-        <w:t>iothub_ping</w:t>
-      </w:r>
-      <w:proofErr w:type="spellEnd"/>
-      <w:r>
-        <w:t xml:space="preserve"> sketch:</w:t>
-      </w:r>
-    </w:p>
-    <w:p>
-      <w:pPr>
-        <w:pStyle w:val="code"/>
-      </w:pPr>
-      <w:proofErr w:type="gramStart"/>
-      <w:r>
-        <w:t>static</w:t>
-      </w:r>
-      <w:proofErr w:type="gramEnd"/>
-      <w:r>
-        <w:t xml:space="preserve"> char </w:t>
-      </w:r>
-      <w:proofErr w:type="spellStart"/>
-      <w:r>
-        <w:t>ssid</w:t>
-      </w:r>
-      <w:proofErr w:type="spellEnd"/>
-      <w:r>
-        <w:t>[] = "</w:t>
-      </w:r>
-      <w:proofErr w:type="spellStart"/>
-      <w:r>
-        <w:t>nohrTDC</w:t>
-      </w:r>
-      <w:proofErr w:type="spellEnd"/>
-      <w:r>
-        <w:t>";</w:t>
-      </w:r>
-    </w:p>
-    <w:p>
-      <w:pPr>
-        <w:pStyle w:val="code"/>
-      </w:pPr>
-      <w:proofErr w:type="gramStart"/>
-      <w:r>
-        <w:t>static</w:t>
-      </w:r>
-      <w:proofErr w:type="gramEnd"/>
-      <w:r>
-        <w:t xml:space="preserve"> char pass[] = "&lt;password&gt;";</w:t>
-      </w:r>
-    </w:p>
-    <w:p>
-      <w:pPr>
-        <w:pStyle w:val="Heading3"/>
+        <w:t>] = "&lt;password&gt;";</w:t>
+      </w:r>
+    </w:p>
+    <w:p>
+      <w:pPr>
+        <w:pStyle w:val="Overskrift3"/>
       </w:pPr>
       <w:r>
         <w:t>Simple HTTP test</w:t>
@@ -3997,7 +3965,7 @@
     </w:p>
     <w:p>
       <w:pPr>
-        <w:pStyle w:val="Heading4"/>
+        <w:pStyle w:val="Overskrift4"/>
       </w:pPr>
       <w:r>
         <w:t>Error undefined reference setup</w:t>
@@ -4026,12 +3994,9 @@
         <w:t>core.a</w:t>
       </w:r>
       <w:proofErr w:type="spellEnd"/>
-      <w:r>
-        <w:t>(</w:t>
-      </w:r>
       <w:proofErr w:type="gramEnd"/>
       <w:r>
-        <w:t>core_esp8266_main.cpp.o)*: (.text._ZL12loop_wrapperv+0x4): undefined reference to setup</w:t>
+        <w:t>(core_esp8266_main.cpp.o)*: (.text._ZL12loop_wrapperv+0x4): undefined reference to setup</w:t>
       </w:r>
     </w:p>
     <w:p>
@@ -4044,12 +4009,9 @@
         <w:t>core.a</w:t>
       </w:r>
       <w:proofErr w:type="spellEnd"/>
-      <w:r>
-        <w:t>(</w:t>
-      </w:r>
       <w:proofErr w:type="gramEnd"/>
       <w:r>
-        <w:t>core_esp8266_main.cpp.o)*: (.text._ZL12loop_wrapperv+0x8): undefined reference to loop</w:t>
+        <w:t>(core_esp8266_main.cpp.o)*: (.text._ZL12loop_wrapperv+0x8): undefined reference to loop</w:t>
       </w:r>
     </w:p>
     <w:p>
@@ -4070,12 +4032,9 @@
         <w:t>core.a</w:t>
       </w:r>
       <w:proofErr w:type="spellEnd"/>
-      <w:r>
-        <w:t>(</w:t>
-      </w:r>
       <w:proofErr w:type="gramEnd"/>
       <w:r>
-        <w:t xml:space="preserve">core_esp8266_main.cpp.o)*: In function </w:t>
+        <w:t xml:space="preserve">(core_esp8266_main.cpp.o)*: In function </w:t>
       </w:r>
       <w:proofErr w:type="spellStart"/>
       <w:r>
@@ -4115,12 +4074,10 @@
         <w:t xml:space="preserve">collect2.exe*: error: </w:t>
       </w:r>
       <w:proofErr w:type="spellStart"/>
-      <w:proofErr w:type="gramStart"/>
       <w:r>
         <w:t>ld</w:t>
       </w:r>
       <w:proofErr w:type="spellEnd"/>
-      <w:proofErr w:type="gramEnd"/>
       <w:r>
         <w:t xml:space="preserve"> returned 1 exit status</w:t>
       </w:r>
@@ -4132,7 +4089,7 @@
     </w:p>
     <w:p>
       <w:pPr>
-        <w:pStyle w:val="ListParagraph"/>
+        <w:pStyle w:val="Listeafsnit"/>
       </w:pPr>
       <w:r>
         <w:t>Include libraries via VS/</w:t>
@@ -4148,7 +4105,7 @@
     </w:p>
     <w:p>
       <w:pPr>
-        <w:pStyle w:val="Heading2"/>
+        <w:pStyle w:val="Overskrift2"/>
       </w:pPr>
       <w:r>
         <w:t>Arduino D1 ESP</w:t>
@@ -4156,7 +4113,7 @@
     </w:p>
     <w:p>
       <w:pPr>
-        <w:pStyle w:val="Heading3"/>
+        <w:pStyle w:val="Overskrift3"/>
       </w:pPr>
       <w:r>
         <w:t>Simple test on Azure IOT Hub</w:t>
@@ -4193,7 +4150,7 @@
     </w:p>
     <w:p>
       <w:pPr>
-        <w:pStyle w:val="ListParagraph"/>
+        <w:pStyle w:val="Listeafsnit"/>
       </w:pPr>
       <w:r>
         <w:rPr>
@@ -4233,12 +4190,12 @@
     </w:p>
     <w:p>
       <w:pPr>
-        <w:pStyle w:val="ListParagraph"/>
-      </w:pPr>
-    </w:p>
-    <w:p>
-      <w:pPr>
-        <w:pStyle w:val="Heading2"/>
+        <w:pStyle w:val="Listeafsnit"/>
+      </w:pPr>
+    </w:p>
+    <w:p>
+      <w:pPr>
+        <w:pStyle w:val="Overskrift2"/>
       </w:pPr>
       <w:r>
         <w:t xml:space="preserve">Connect </w:t>
@@ -4264,7 +4221,7 @@
     </w:p>
     <w:p>
       <w:pPr>
-        <w:pStyle w:val="ListParagraph"/>
+        <w:pStyle w:val="Listeafsnit"/>
         <w:numPr>
           <w:ilvl w:val="0"/>
           <w:numId w:val="1"/>
@@ -4288,7 +4245,7 @@
     </w:p>
     <w:p>
       <w:pPr>
-        <w:pStyle w:val="ListParagraph"/>
+        <w:pStyle w:val="Listeafsnit"/>
         <w:numPr>
           <w:ilvl w:val="0"/>
           <w:numId w:val="1"/>
@@ -4297,33 +4254,25 @@
           <w:shd w:val="clear" w:color="auto" w:fill="FFFFFF"/>
         </w:rPr>
       </w:pPr>
-      <w:proofErr w:type="spellStart"/>
       <w:r>
         <w:rPr>
           <w:shd w:val="clear" w:color="auto" w:fill="FFFFFF"/>
         </w:rPr>
-        <w:t>IoT</w:t>
-      </w:r>
-      <w:proofErr w:type="spellEnd"/>
+        <w:t>IoT Hub Hostname:</w:t>
+      </w:r>
+      <w:r>
+        <w:t xml:space="preserve"> </w:t>
+      </w:r>
       <w:r>
         <w:rPr>
           <w:shd w:val="clear" w:color="auto" w:fill="FFFFFF"/>
         </w:rPr>
-        <w:t xml:space="preserve"> Hub Hostname:</w:t>
-      </w:r>
-      <w:r>
-        <w:t xml:space="preserve"> </w:t>
-      </w:r>
-      <w:r>
-        <w:rPr>
-          <w:shd w:val="clear" w:color="auto" w:fill="FFFFFF"/>
-        </w:rPr>
         <w:t>HelloHubNNR.azure-devices.net</w:t>
       </w:r>
     </w:p>
     <w:p>
       <w:pPr>
-        <w:pStyle w:val="ListParagraph"/>
+        <w:pStyle w:val="Listeafsnit"/>
         <w:numPr>
           <w:ilvl w:val="0"/>
           <w:numId w:val="1"/>
@@ -4347,7 +4296,7 @@
     </w:p>
     <w:p>
       <w:pPr>
-        <w:pStyle w:val="Heading4"/>
+        <w:pStyle w:val="Overskrift4"/>
       </w:pPr>
       <w:r>
         <w:t>Set up Azure SDK</w:t>
@@ -4398,7 +4347,7 @@
     </w:p>
     <w:p>
       <w:pPr>
-        <w:pStyle w:val="ListParagraph"/>
+        <w:pStyle w:val="Listeafsnit"/>
       </w:pPr>
       <w:proofErr w:type="spellStart"/>
       <w:r>
@@ -4411,7 +4360,7 @@
     </w:p>
     <w:p>
       <w:pPr>
-        <w:pStyle w:val="ListParagraph"/>
+        <w:pStyle w:val="Listeafsnit"/>
       </w:pPr>
       <w:proofErr w:type="spellStart"/>
       <w:r>
@@ -4427,28 +4376,15 @@
       </w:r>
       <w:proofErr w:type="spellEnd"/>
       <w:r>
-        <w:t xml:space="preserve"> </w:t>
-      </w:r>
-      <w:proofErr w:type="spellStart"/>
-      <w:r>
-        <w:t>git</w:t>
-      </w:r>
-      <w:proofErr w:type="spellEnd"/>
-      <w:r>
-        <w:t xml:space="preserve"> </w:t>
-      </w:r>
-    </w:p>
-    <w:p>
-      <w:pPr>
-        <w:pStyle w:val="ListParagraph"/>
-      </w:pPr>
-      <w:proofErr w:type="spellStart"/>
-      <w:r>
-        <w:t>git</w:t>
-      </w:r>
-      <w:proofErr w:type="spellEnd"/>
-      <w:r>
-        <w:t xml:space="preserve"> clone --recursive </w:t>
+        <w:t xml:space="preserve"> git </w:t>
+      </w:r>
+    </w:p>
+    <w:p>
+      <w:pPr>
+        <w:pStyle w:val="Listeafsnit"/>
+      </w:pPr>
+      <w:r>
+        <w:t xml:space="preserve">git clone --recursive </w:t>
       </w:r>
       <w:hyperlink r:id="rId23" w:history="1">
         <w:r>
@@ -4461,7 +4397,7 @@
     </w:p>
     <w:p>
       <w:pPr>
-        <w:pStyle w:val="ListParagraph"/>
+        <w:pStyle w:val="Listeafsnit"/>
       </w:pPr>
       <w:r>
         <w:t xml:space="preserve">apt-get install </w:t>
@@ -4477,7 +4413,7 @@
     </w:p>
     <w:p>
       <w:pPr>
-        <w:pStyle w:val="ListParagraph"/>
+        <w:pStyle w:val="Listeafsnit"/>
       </w:pPr>
       <w:r>
         <w:t xml:space="preserve">apt-get install </w:t>
@@ -4490,7 +4426,7 @@
     </w:p>
     <w:p>
       <w:pPr>
-        <w:pStyle w:val="ListParagraph"/>
+        <w:pStyle w:val="Listeafsnit"/>
       </w:pPr>
       <w:r>
         <w:t>./azure-iot-sdks/c/build_all/linux/build.sh</w:t>
@@ -4498,7 +4434,7 @@
     </w:p>
     <w:p>
       <w:pPr>
-        <w:pStyle w:val="Heading1"/>
+        <w:pStyle w:val="Overskrift1"/>
       </w:pPr>
       <w:r>
         <w:t>Send image from device to Azure and process the image</w:t>
@@ -4516,7 +4452,7 @@
     </w:p>
     <w:p>
       <w:pPr>
-        <w:pStyle w:val="Heading2"/>
+        <w:pStyle w:val="Overskrift2"/>
       </w:pPr>
       <w:r>
         <w:t>Set up Azure</w:t>
@@ -4679,7 +4615,7 @@
     </w:p>
     <w:p>
       <w:pPr>
-        <w:pStyle w:val="Heading2"/>
+        <w:pStyle w:val="Overskrift2"/>
       </w:pPr>
       <w:r>
         <w:t xml:space="preserve">Send the image </w:t>
@@ -4687,7 +4623,7 @@
     </w:p>
     <w:p>
       <w:pPr>
-        <w:pStyle w:val="Heading3"/>
+        <w:pStyle w:val="Overskrift3"/>
       </w:pPr>
       <w:r>
         <w:t>Arduino program</w:t>
@@ -4747,7 +4683,7 @@
     </w:p>
     <w:p>
       <w:pPr>
-        <w:pStyle w:val="ListParagraph"/>
+        <w:pStyle w:val="Listeafsnit"/>
       </w:pPr>
       <w:r>
         <w:t>Code to fetch image from HTTP(S) server.</w:t>
@@ -4755,7 +4691,7 @@
     </w:p>
     <w:p>
       <w:pPr>
-        <w:pStyle w:val="ListParagraph"/>
+        <w:pStyle w:val="Listeafsnit"/>
       </w:pPr>
       <w:r>
         <w:t xml:space="preserve">Code to send to Azure Blob over </w:t>
@@ -4771,7 +4707,7 @@
     </w:p>
     <w:p>
       <w:pPr>
-        <w:pStyle w:val="ListParagraph"/>
+        <w:pStyle w:val="Listeafsnit"/>
       </w:pPr>
       <w:r>
         <w:t>Generate the SAS key to use on the Azure Portal in the storage resource. When generating the code, set the FROM-time back if you are not at UTC time. Otherwise you will get an error from the Azure server that the request is not within the time window.</w:t>
@@ -4779,7 +4715,7 @@
     </w:p>
     <w:p>
       <w:pPr>
-        <w:pStyle w:val="ListParagraph"/>
+        <w:pStyle w:val="Listeafsnit"/>
       </w:pPr>
       <w:r>
         <w:t xml:space="preserve">Use global variables for the large data sets to have stable memory allocations. </w:t>
@@ -4787,7 +4723,7 @@
     </w:p>
     <w:p>
       <w:pPr>
-        <w:pStyle w:val="Heading4"/>
+        <w:pStyle w:val="Overskrift4"/>
       </w:pPr>
       <w:r>
         <w:t>Less relevant info:</w:t>
@@ -4795,15 +4731,7 @@
     </w:p>
     <w:p>
       <w:r>
-        <w:t xml:space="preserve">How to process </w:t>
-      </w:r>
-      <w:proofErr w:type="spellStart"/>
-      <w:r>
-        <w:t>IoT</w:t>
-      </w:r>
-      <w:proofErr w:type="spellEnd"/>
-      <w:r>
-        <w:t xml:space="preserve"> Hub device-to-cloud messages using .Net</w:t>
+        <w:t>How to process IoT Hub device-to-cloud messages using .Net</w:t>
       </w:r>
       <w:r>
         <w:t xml:space="preserve">: </w:t>
@@ -4825,21 +4753,11 @@
     </w:p>
     <w:p>
       <w:r>
-        <w:t xml:space="preserve">How to upload files from devices to the cloud with </w:t>
-      </w:r>
-      <w:proofErr w:type="spellStart"/>
-      <w:r>
-        <w:t>IoT</w:t>
-      </w:r>
-      <w:proofErr w:type="spellEnd"/>
-      <w:r>
-        <w:t xml:space="preserve"> Hub</w:t>
-      </w:r>
-      <w:proofErr w:type="gramStart"/>
+        <w:t>How to upload files from devices to the cloud with IoT Hub</w:t>
+      </w:r>
       <w:r>
         <w:t>:</w:t>
       </w:r>
-      <w:proofErr w:type="gramEnd"/>
       <w:r>
         <w:br/>
       </w:r>
@@ -4863,14 +4781,14 @@
         <w:rPr>
           <w:i/>
         </w:rPr>
-        <w:t>("Message":"ErrorCode</w:t>
+        <w:t>("Message":"</w:t>
       </w:r>
       <w:proofErr w:type="gramStart"/>
       <w:r>
         <w:rPr>
           <w:i/>
         </w:rPr>
-        <w:t>:InvalidStorageEndpointProperty</w:t>
+        <w:t>ErrorCode:InvalidStorageEndpointProperty</w:t>
       </w:r>
       <w:proofErr w:type="gramEnd"/>
       <w:r>
@@ -4937,14 +4855,76 @@
         <w:t>"</w:t>
       </w:r>
       <w:proofErr w:type="spellStart"/>
+      <w:r>
+        <w:t>storageEndpoints</w:t>
+      </w:r>
+      <w:proofErr w:type="spellEnd"/>
+      <w:r>
+        <w:t>": {</w:t>
+      </w:r>
+    </w:p>
+    <w:p>
+      <w:pPr>
+        <w:pStyle w:val="code"/>
+      </w:pPr>
+      <w:r>
+        <w:t xml:space="preserve">      "$default": {</w:t>
+      </w:r>
+    </w:p>
+    <w:p>
+      <w:pPr>
+        <w:pStyle w:val="code"/>
+      </w:pPr>
+      <w:r>
+        <w:t xml:space="preserve">        "sasTtlAsIso8601": "PT1H",</w:t>
+      </w:r>
+    </w:p>
+    <w:p>
+      <w:pPr>
+        <w:pStyle w:val="code"/>
+      </w:pPr>
+      <w:r>
+        <w:t xml:space="preserve">        "</w:t>
+      </w:r>
+      <w:proofErr w:type="spellStart"/>
+      <w:r>
+        <w:t>connectionString</w:t>
+      </w:r>
+      <w:proofErr w:type="spellEnd"/>
+      <w:r>
+        <w:t>": "DefaultEndpointsProtocol=</w:t>
+      </w:r>
       <w:proofErr w:type="gramStart"/>
       <w:r>
-        <w:t>storageEndpoints</w:t>
+        <w:t>https;AccountName</w:t>
+      </w:r>
+      <w:proofErr w:type="gramEnd"/>
+      <w:r>
+        <w:t>=nnriothubstorage;AccountKey=Dwho3wxRlVaHbIgoQCuUSU0EjZlCunAdah3+JU7syboA4KCJoDjp+7KGI09rTRRRRSAre++FFR1WRbDFCfpc+g==;",</w:t>
+      </w:r>
+    </w:p>
+    <w:p>
+      <w:pPr>
+        <w:pStyle w:val="code"/>
+      </w:pPr>
+      <w:r>
+        <w:t xml:space="preserve">        "</w:t>
+      </w:r>
+      <w:proofErr w:type="spellStart"/>
+      <w:r>
+        <w:t>containerName</w:t>
       </w:r>
       <w:proofErr w:type="spellEnd"/>
-      <w:proofErr w:type="gramEnd"/>
-      <w:r>
-        <w:t>": {</w:t>
+      <w:r>
+        <w:t>": "</w:t>
+      </w:r>
+      <w:proofErr w:type="spellStart"/>
+      <w:r>
+        <w:t>nnriothubcontainer</w:t>
+      </w:r>
+      <w:proofErr w:type="spellEnd"/>
+      <w:r>
+        <w:t>"</w:t>
       </w:r>
     </w:p>
     <w:p>
@@ -4952,66 +4932,6 @@
         <w:pStyle w:val="code"/>
       </w:pPr>
       <w:r>
-        <w:t xml:space="preserve">      "$default": {</w:t>
-      </w:r>
-    </w:p>
-    <w:p>
-      <w:pPr>
-        <w:pStyle w:val="code"/>
-      </w:pPr>
-      <w:r>
-        <w:t xml:space="preserve">        "sasTtlAsIso8601": "PT1H",</w:t>
-      </w:r>
-    </w:p>
-    <w:p>
-      <w:pPr>
-        <w:pStyle w:val="code"/>
-      </w:pPr>
-      <w:r>
-        <w:t xml:space="preserve">        "</w:t>
-      </w:r>
-      <w:proofErr w:type="spellStart"/>
-      <w:proofErr w:type="gramStart"/>
-      <w:r>
-        <w:t>connectionString</w:t>
-      </w:r>
-      <w:proofErr w:type="spellEnd"/>
-      <w:proofErr w:type="gramEnd"/>
-      <w:r>
-        <w:t>": "DefaultEndpointsProtocol=https;AccountName=nnriothubstorage;AccountKey=Dwho3wxRlVaHbIgoQCuUSU0EjZlCunAdah3+JU7syboA4KCJoDjp+7KGI09rTRRRRSAre++FFR1WRbDFCfpc+g==;",</w:t>
-      </w:r>
-    </w:p>
-    <w:p>
-      <w:pPr>
-        <w:pStyle w:val="code"/>
-      </w:pPr>
-      <w:r>
-        <w:t xml:space="preserve">        "</w:t>
-      </w:r>
-      <w:proofErr w:type="spellStart"/>
-      <w:proofErr w:type="gramStart"/>
-      <w:r>
-        <w:t>containerName</w:t>
-      </w:r>
-      <w:proofErr w:type="spellEnd"/>
-      <w:proofErr w:type="gramEnd"/>
-      <w:r>
-        <w:t>": "</w:t>
-      </w:r>
-      <w:proofErr w:type="spellStart"/>
-      <w:r>
-        <w:t>nnriothubcontainer</w:t>
-      </w:r>
-      <w:proofErr w:type="spellEnd"/>
-      <w:r>
-        <w:t>"</w:t>
-      </w:r>
-    </w:p>
-    <w:p>
-      <w:pPr>
-        <w:pStyle w:val="code"/>
-      </w:pPr>
-      <w:r>
         <w:t xml:space="preserve">      }</w:t>
       </w:r>
       <w:r>
@@ -5020,18 +4940,10 @@
     </w:p>
     <w:p>
       <w:pPr>
-        <w:pStyle w:val="Heading3"/>
-      </w:pPr>
-      <w:r>
-        <w:t xml:space="preserve">Triggering the </w:t>
-      </w:r>
-      <w:proofErr w:type="spellStart"/>
-      <w:r>
-        <w:t>WebApp</w:t>
-      </w:r>
-      <w:proofErr w:type="spellEnd"/>
-      <w:r>
-        <w:t xml:space="preserve"> function from the Arduino</w:t>
+        <w:pStyle w:val="Overskrift3"/>
+      </w:pPr>
+      <w:r>
+        <w:t>Triggering the WebApp function from the Arduino</w:t>
       </w:r>
     </w:p>
     <w:p>
@@ -5106,7 +5018,7 @@
     </w:p>
     <w:p>
       <w:pPr>
-        <w:pStyle w:val="Caption"/>
+        <w:pStyle w:val="Billedtekst"/>
       </w:pPr>
       <w:r>
         <w:t xml:space="preserve">Figure </w:t>
@@ -5151,7 +5063,7 @@
     </w:p>
     <w:p>
       <w:pPr>
-        <w:pStyle w:val="Heading2"/>
+        <w:pStyle w:val="Overskrift2"/>
       </w:pPr>
       <w:r>
         <w:t>Process the image</w:t>
@@ -5192,7 +5104,7 @@
     <w:p/>
     <w:p>
       <w:pPr>
-        <w:pStyle w:val="Heading1"/>
+        <w:pStyle w:val="Overskrift1"/>
       </w:pPr>
       <w:r>
         <w:t>Azure Web Functions</w:t>
@@ -5246,7 +5158,7 @@
     </w:p>
     <w:p>
       <w:pPr>
-        <w:pStyle w:val="Heading2"/>
+        <w:pStyle w:val="Overskrift2"/>
       </w:pPr>
       <w:r>
         <w:t xml:space="preserve">Calling a </w:t>
@@ -5259,7 +5171,7 @@
     </w:p>
     <w:p>
       <w:pPr>
-        <w:pStyle w:val="Heading3"/>
+        <w:pStyle w:val="Overskrift3"/>
       </w:pPr>
       <w:r>
         <w:t>Building the HTTP request</w:t>
@@ -5292,7 +5204,7 @@
     <w:p/>
     <w:p>
       <w:pPr>
-        <w:pStyle w:val="Heading4"/>
+        <w:pStyle w:val="Overskrift4"/>
       </w:pPr>
       <w:r>
         <w:t>Typical errors</w:t>
@@ -5300,7 +5212,7 @@
     </w:p>
     <w:tbl>
       <w:tblPr>
-        <w:tblStyle w:val="TableGrid"/>
+        <w:tblStyle w:val="Tabel-Gitter"/>
         <w:tblW w:w="0" w:type="auto"/>
         <w:tblInd w:w="709" w:type="dxa"/>
         <w:tblLook w:val="04A0" w:firstRow="1" w:lastRow="0" w:firstColumn="1" w:lastColumn="0" w:noHBand="0" w:noVBand="1"/>
@@ -5490,7 +5402,7 @@
     <w:p/>
     <w:p>
       <w:pPr>
-        <w:pStyle w:val="Heading2"/>
+        <w:pStyle w:val="Overskrift2"/>
       </w:pPr>
       <w:r>
         <w:t>How to include a 3</w:t>
@@ -5517,18 +5429,13 @@
           <w:t>https://docs.microsoft.com/en-us/azure/azure-functions/functions-reference-csharp</w:t>
         </w:r>
       </w:hyperlink>
-      <w:proofErr w:type="gramStart"/>
-      <w:r>
-        <w:t xml:space="preserve"> </w:t>
-      </w:r>
-      <w:proofErr w:type="gramEnd"/>
-      <w:r>
-        <w:t xml:space="preserve"> , i.e.:</w:t>
-      </w:r>
-    </w:p>
-    <w:p>
-      <w:pPr>
-        <w:pStyle w:val="ListParagraph"/>
+      <w:r>
+        <w:t xml:space="preserve">  , i.e.:</w:t>
+      </w:r>
+    </w:p>
+    <w:p>
+      <w:pPr>
+        <w:pStyle w:val="Listeafsnit"/>
       </w:pPr>
       <w:r>
         <w:t xml:space="preserve">Add the </w:t>
@@ -5539,34 +5446,21 @@
       </w:r>
       <w:proofErr w:type="spellEnd"/>
       <w:r>
-        <w:t xml:space="preserve"> file to get the </w:t>
+        <w:t xml:space="preserve"> file to get the NuGet </w:t>
       </w:r>
       <w:proofErr w:type="spellStart"/>
       <w:r>
-        <w:t>NuGet</w:t>
+        <w:t>packagesw</w:t>
       </w:r>
       <w:proofErr w:type="spellEnd"/>
-      <w:r>
-        <w:t xml:space="preserve"> </w:t>
-      </w:r>
-      <w:proofErr w:type="spellStart"/>
-      <w:r>
-        <w:t>packagesw</w:t>
-      </w:r>
-      <w:proofErr w:type="spellEnd"/>
-    </w:p>
-    <w:p>
-      <w:pPr>
-        <w:pStyle w:val="Heading3"/>
-      </w:pPr>
-      <w:r>
-        <w:t xml:space="preserve">Haven </w:t>
-      </w:r>
-      <w:proofErr w:type="spellStart"/>
-      <w:r>
-        <w:t>OnDemand</w:t>
-      </w:r>
-      <w:proofErr w:type="spellEnd"/>
+    </w:p>
+    <w:p>
+      <w:pPr>
+        <w:pStyle w:val="Overskrift3"/>
+      </w:pPr>
+      <w:r>
+        <w:t>Haven OnDemand</w:t>
+      </w:r>
     </w:p>
     <w:p>
       <w:pPr>
@@ -5595,7 +5489,7 @@
     <w:p/>
     <w:p>
       <w:pPr>
-        <w:pStyle w:val="Heading3"/>
+        <w:pStyle w:val="Overskrift3"/>
       </w:pPr>
       <w:proofErr w:type="spellStart"/>
       <w:r>
@@ -5676,21 +5570,7 @@
         <w:rPr>
           <w:lang w:val="en-GB"/>
         </w:rPr>
-        <w:t>"</w:t>
-      </w:r>
-      <w:proofErr w:type="gramStart"/>
-      <w:r>
-        <w:rPr>
-          <w:lang w:val="en-GB"/>
-        </w:rPr>
-        <w:t>frameworks</w:t>
-      </w:r>
-      <w:proofErr w:type="gramEnd"/>
-      <w:r>
-        <w:rPr>
-          <w:lang w:val="en-GB"/>
-        </w:rPr>
-        <w:t>"</w:t>
+        <w:t>"frameworks"</w:t>
       </w:r>
       <w:r>
         <w:rPr>
@@ -5762,21 +5642,7 @@
         <w:rPr>
           <w:lang w:val="en-GB"/>
         </w:rPr>
-        <w:t>"</w:t>
-      </w:r>
-      <w:proofErr w:type="gramStart"/>
-      <w:r>
-        <w:rPr>
-          <w:lang w:val="en-GB"/>
-        </w:rPr>
-        <w:t>dependencies</w:t>
-      </w:r>
-      <w:proofErr w:type="gramEnd"/>
-      <w:r>
-        <w:rPr>
-          <w:lang w:val="en-GB"/>
-        </w:rPr>
-        <w:t>"</w:t>
+        <w:t>"dependencies"</w:t>
       </w:r>
       <w:r>
         <w:rPr>
@@ -5932,16 +5798,45 @@
         <w:rPr>
           <w:lang w:val="en-GB"/>
         </w:rPr>
+        <w:t>"dependencies"</w:t>
+      </w:r>
+      <w:r>
+        <w:rPr>
+          <w:color w:val="000000"/>
+          <w:lang w:val="en-GB"/>
+        </w:rPr>
+        <w:t>: {</w:t>
+      </w:r>
+    </w:p>
+    <w:p>
+      <w:pPr>
+        <w:pStyle w:val="code"/>
+        <w:rPr>
+          <w:color w:val="000000"/>
+          <w:lang w:val="en-GB"/>
+        </w:rPr>
+      </w:pPr>
+      <w:r>
+        <w:rPr>
+          <w:color w:val="000000"/>
+          <w:lang w:val="en-GB"/>
+        </w:rPr>
+        <w:t xml:space="preserve">        </w:t>
+      </w:r>
+      <w:r>
+        <w:rPr>
+          <w:lang w:val="en-GB"/>
+        </w:rPr>
         <w:t>"</w:t>
       </w:r>
-      <w:proofErr w:type="gramStart"/>
-      <w:r>
-        <w:rPr>
-          <w:lang w:val="en-GB"/>
-        </w:rPr>
-        <w:t>dependencies</w:t>
-      </w:r>
-      <w:proofErr w:type="gramEnd"/>
+      <w:proofErr w:type="spellStart"/>
+      <w:r>
+        <w:rPr>
+          <w:lang w:val="en-GB"/>
+        </w:rPr>
+        <w:t>Newtonsoft.Json</w:t>
+      </w:r>
+      <w:proofErr w:type="spellEnd"/>
       <w:r>
         <w:rPr>
           <w:lang w:val="en-GB"/>
@@ -5953,7 +5848,14 @@
           <w:color w:val="000000"/>
           <w:lang w:val="en-GB"/>
         </w:rPr>
-        <w:t>: {</w:t>
+        <w:t xml:space="preserve">: </w:t>
+      </w:r>
+      <w:r>
+        <w:rPr>
+          <w:color w:val="A31515"/>
+          <w:lang w:val="en-GB"/>
+        </w:rPr>
+        <w:t>"9.0.1"</w:t>
       </w:r>
     </w:p>
     <w:p>
@@ -5969,41 +5871,23 @@
           <w:color w:val="000000"/>
           <w:lang w:val="en-GB"/>
         </w:rPr>
-        <w:t xml:space="preserve">        </w:t>
-      </w:r>
-      <w:r>
-        <w:rPr>
-          <w:lang w:val="en-GB"/>
-        </w:rPr>
-        <w:t>"</w:t>
-      </w:r>
-      <w:proofErr w:type="spellStart"/>
-      <w:r>
-        <w:rPr>
-          <w:lang w:val="en-GB"/>
-        </w:rPr>
-        <w:t>Newtonsoft.Json</w:t>
-      </w:r>
-      <w:proofErr w:type="spellEnd"/>
-      <w:r>
-        <w:rPr>
-          <w:lang w:val="en-GB"/>
-        </w:rPr>
-        <w:t>"</w:t>
-      </w:r>
-      <w:r>
+        <w:t xml:space="preserve">      }</w:t>
+      </w:r>
+    </w:p>
+    <w:p>
+      <w:pPr>
+        <w:pStyle w:val="code"/>
         <w:rPr>
           <w:color w:val="000000"/>
           <w:lang w:val="en-GB"/>
         </w:rPr>
-        <w:t xml:space="preserve">: </w:t>
-      </w:r>
-      <w:r>
-        <w:rPr>
-          <w:color w:val="A31515"/>
-          <w:lang w:val="en-GB"/>
-        </w:rPr>
-        <w:t>"9.0.1"</w:t>
+      </w:pPr>
+      <w:r>
+        <w:rPr>
+          <w:color w:val="000000"/>
+          <w:lang w:val="en-GB"/>
+        </w:rPr>
+        <w:t xml:space="preserve">    }</w:t>
       </w:r>
     </w:p>
     <w:p>
@@ -6019,50 +5903,18 @@
           <w:color w:val="000000"/>
           <w:lang w:val="en-GB"/>
         </w:rPr>
-        <w:t xml:space="preserve">      }</w:t>
+        <w:t xml:space="preserve">  }</w:t>
       </w:r>
     </w:p>
     <w:p>
       <w:pPr>
         <w:pStyle w:val="code"/>
+      </w:pPr>
+      <w:r>
         <w:rPr>
           <w:color w:val="000000"/>
           <w:lang w:val="en-GB"/>
         </w:rPr>
-      </w:pPr>
-      <w:r>
-        <w:rPr>
-          <w:color w:val="000000"/>
-          <w:lang w:val="en-GB"/>
-        </w:rPr>
-        <w:t xml:space="preserve">    }</w:t>
-      </w:r>
-    </w:p>
-    <w:p>
-      <w:pPr>
-        <w:pStyle w:val="code"/>
-        <w:rPr>
-          <w:color w:val="000000"/>
-          <w:lang w:val="en-GB"/>
-        </w:rPr>
-      </w:pPr>
-      <w:r>
-        <w:rPr>
-          <w:color w:val="000000"/>
-          <w:lang w:val="en-GB"/>
-        </w:rPr>
-        <w:t xml:space="preserve">  }</w:t>
-      </w:r>
-    </w:p>
-    <w:p>
-      <w:pPr>
-        <w:pStyle w:val="code"/>
-      </w:pPr>
-      <w:r>
-        <w:rPr>
-          <w:color w:val="000000"/>
-          <w:lang w:val="en-GB"/>
-        </w:rPr>
         <w:t>}</w:t>
       </w:r>
       <w:r>
@@ -6071,7 +5923,7 @@
     </w:p>
     <w:p>
       <w:pPr>
-        <w:pStyle w:val="Heading1"/>
+        <w:pStyle w:val="Overskrift1"/>
         <w:numPr>
           <w:ilvl w:val="0"/>
           <w:numId w:val="0"/>
@@ -6102,7 +5954,7 @@
     </w:p>
     <w:p>
       <w:pPr>
-        <w:pStyle w:val="Heading2"/>
+        <w:pStyle w:val="Overskrift2"/>
       </w:pPr>
       <w:r>
         <w:t>Setting up</w:t>
@@ -6184,7 +6036,7 @@
     </w:p>
     <w:p>
       <w:pPr>
-        <w:pStyle w:val="ListParagraph"/>
+        <w:pStyle w:val="Listeafsnit"/>
       </w:pPr>
       <w:r>
         <w:t xml:space="preserve">Service bus =&gt; Shared access policies =&gt; </w:t>
@@ -6192,7 +6044,7 @@
     </w:p>
     <w:p>
       <w:pPr>
-        <w:pStyle w:val="ListParagraph"/>
+        <w:pStyle w:val="Listeafsnit"/>
       </w:pPr>
       <w:r>
         <w:t>Listen, Send, manage (one policy for each)</w:t>
@@ -6200,7 +6052,7 @@
     </w:p>
     <w:p>
       <w:pPr>
-        <w:pStyle w:val="ListParagraph"/>
+        <w:pStyle w:val="Listeafsnit"/>
       </w:pPr>
       <w:r>
         <w:t>Enter the SAS keys in the azure-</w:t>
@@ -6269,7 +6121,7 @@
     </w:p>
     <w:p>
       <w:pPr>
-        <w:pStyle w:val="Heading1"/>
+        <w:pStyle w:val="Overskrift1"/>
       </w:pPr>
       <w:r>
         <w:t>Visual Studio integration</w:t>
@@ -6277,7 +6129,7 @@
     </w:p>
     <w:p>
       <w:pPr>
-        <w:pStyle w:val="Heading2"/>
+        <w:pStyle w:val="Overskrift2"/>
       </w:pPr>
       <w:r>
         <w:t>Install MS VS 2017</w:t>
@@ -6285,7 +6137,7 @@
     </w:p>
     <w:p>
       <w:pPr>
-        <w:pStyle w:val="ListParagraph"/>
+        <w:pStyle w:val="Listeafsnit"/>
       </w:pPr>
       <w:r>
         <w:t>Uninstall VS2015</w:t>
@@ -6323,7 +6175,7 @@
     </w:p>
     <w:p>
       <w:pPr>
-        <w:pStyle w:val="ListParagraph"/>
+        <w:pStyle w:val="Listeafsnit"/>
         <w:rPr>
           <w:lang w:val="en-GB"/>
         </w:rPr>
@@ -6353,7 +6205,7 @@
     </w:p>
     <w:p>
       <w:pPr>
-        <w:pStyle w:val="ListParagraph"/>
+        <w:pStyle w:val="Listeafsnit"/>
         <w:rPr>
           <w:lang w:val="en-GB"/>
         </w:rPr>
@@ -6507,14 +6359,14 @@
         <w:rPr>
           <w:lang w:val="en-GB"/>
         </w:rPr>
-        <w:t>ackages\Win10SDK_10.0.14393.795</w:t>
+        <w:t>ackages\Win10SDK_10.0.14393.</w:t>
       </w:r>
       <w:proofErr w:type="gramStart"/>
       <w:r>
         <w:rPr>
           <w:lang w:val="en-GB"/>
         </w:rPr>
-        <w:t>,version</w:t>
+        <w:t>795,version</w:t>
       </w:r>
       <w:proofErr w:type="gramEnd"/>
       <w:r>
@@ -6842,7 +6694,7 @@
     </w:p>
     <w:p>
       <w:pPr>
-        <w:pStyle w:val="ListParagraph"/>
+        <w:pStyle w:val="Listeafsnit"/>
         <w:rPr>
           <w:rFonts w:eastAsia="Times New Roman"/>
           <w:lang w:val="en-GB"/>
@@ -6876,7 +6728,7 @@
     </w:p>
     <w:p>
       <w:pPr>
-        <w:pStyle w:val="ListParagraph"/>
+        <w:pStyle w:val="Listeafsnit"/>
       </w:pPr>
       <w:r>
         <w:t>MS Azure App Service Tools 2.9.6 for VC 201</w:t>
@@ -6899,7 +6751,7 @@
     </w:p>
     <w:p>
       <w:pPr>
-        <w:pStyle w:val="ListParagraph"/>
+        <w:pStyle w:val="Listeafsnit"/>
       </w:pPr>
       <w:r>
         <w:t>From VS tools menu, install:</w:t>
@@ -6907,7 +6759,7 @@
     </w:p>
     <w:p>
       <w:pPr>
-        <w:pStyle w:val="ListParagraph"/>
+        <w:pStyle w:val="Listeafsnit"/>
         <w:numPr>
           <w:ilvl w:val="1"/>
           <w:numId w:val="22"/>
@@ -6919,7 +6771,7 @@
     </w:p>
     <w:p>
       <w:pPr>
-        <w:pStyle w:val="ListParagraph"/>
+        <w:pStyle w:val="Listeafsnit"/>
       </w:pPr>
       <w:r>
         <w:t xml:space="preserve">If more tools / applications needs to be installed, use the file </w:t>
@@ -6934,7 +6786,7 @@
     </w:p>
     <w:p>
       <w:pPr>
-        <w:pStyle w:val="Heading3"/>
+        <w:pStyle w:val="Overskrift3"/>
       </w:pPr>
       <w:r>
         <w:t>Install Azure Functions (</w:t>
@@ -6950,24 +6802,11 @@
     </w:p>
     <w:p>
       <w:r>
-        <w:t>(</w:t>
-      </w:r>
-      <w:proofErr w:type="gramStart"/>
-      <w:r>
-        <w:t>not</w:t>
-      </w:r>
-      <w:proofErr w:type="gramEnd"/>
-      <w:r>
-        <w:t xml:space="preserve"> needed for VS2017. </w:t>
-      </w:r>
-      <w:r>
-        <w:t>It will be included</w:t>
-      </w:r>
-      <w:proofErr w:type="gramStart"/>
-      <w:r>
-        <w:t>:</w:t>
-      </w:r>
-      <w:proofErr w:type="gramEnd"/>
+        <w:t xml:space="preserve">(not needed for VS2017. </w:t>
+      </w:r>
+      <w:r>
+        <w:t>It will be included:</w:t>
+      </w:r>
       <w:r>
         <w:br/>
       </w:r>
@@ -6985,7 +6824,7 @@
     </w:p>
     <w:p>
       <w:pPr>
-        <w:pStyle w:val="Heading2"/>
+        <w:pStyle w:val="Overskrift2"/>
       </w:pPr>
       <w:r>
         <w:t>Install MS VS 2015</w:t>
@@ -7010,7 +6849,7 @@
     </w:p>
     <w:p>
       <w:pPr>
-        <w:pStyle w:val="ListParagraph"/>
+        <w:pStyle w:val="Listeafsnit"/>
       </w:pPr>
       <w:r>
         <w:t>WEB Developer (from Control Panel =&gt; Pr</w:t>
@@ -7024,7 +6863,7 @@
     </w:p>
     <w:p>
       <w:pPr>
-        <w:pStyle w:val="ListParagraph"/>
+        <w:pStyle w:val="Listeafsnit"/>
       </w:pPr>
       <w:r>
         <w:t>Microsoft Azure SDK for .NET</w:t>
@@ -7103,20 +6942,15 @@
     </w:p>
     <w:p>
       <w:pPr>
-        <w:pStyle w:val="ListParagraph"/>
-      </w:pPr>
-      <w:proofErr w:type="spellStart"/>
-      <w:r>
-        <w:t>NuGet</w:t>
-      </w:r>
-      <w:proofErr w:type="spellEnd"/>
-      <w:r>
-        <w:t xml:space="preserve"> package manager for VS</w:t>
-      </w:r>
-    </w:p>
-    <w:p>
-      <w:pPr>
-        <w:pStyle w:val="ListParagraph"/>
+        <w:pStyle w:val="Listeafsnit"/>
+      </w:pPr>
+      <w:r>
+        <w:t>NuGet package manager for VS</w:t>
+      </w:r>
+    </w:p>
+    <w:p>
+      <w:pPr>
+        <w:pStyle w:val="Listeafsnit"/>
       </w:pPr>
       <w:r>
         <w:rPr>
@@ -7128,7 +6962,7 @@
     <w:p/>
     <w:p>
       <w:pPr>
-        <w:pStyle w:val="Heading2"/>
+        <w:pStyle w:val="Overskrift2"/>
       </w:pPr>
       <w:r>
         <w:t>Install Azure Functions</w:t>
@@ -7179,7 +7013,7 @@
     </w:p>
     <w:p>
       <w:pPr>
-        <w:pStyle w:val="Heading3"/>
+        <w:pStyle w:val="Overskrift3"/>
       </w:pPr>
       <w:r>
         <w:t>To debug remotely (on Azure server) from Visual Studio</w:t>
@@ -7197,15 +7031,10 @@
     </w:p>
     <w:p>
       <w:pPr>
-        <w:pStyle w:val="Heading3"/>
-      </w:pPr>
-      <w:proofErr w:type="gramStart"/>
-      <w:r>
-        <w:t>to</w:t>
-      </w:r>
-      <w:proofErr w:type="gramEnd"/>
-      <w:r>
-        <w:t xml:space="preserve"> debug locally</w:t>
+        <w:pStyle w:val="Overskrift3"/>
+      </w:pPr>
+      <w:r>
+        <w:t>to debug locally</w:t>
       </w:r>
       <w:r>
         <w:t xml:space="preserve"> in Visual Studio</w:t>
@@ -7220,7 +7049,21 @@
           <w:rPr>
             <w:rStyle w:val="Hyperlink"/>
           </w:rPr>
-          <w:t>https://github.com/MicrosoftDocs/azure-docs/blob/master/articles/azure-functions/functions-run-local.md</w:t>
+          <w:t>https://github.com/MicrosoftDocs/azure-docs/blob/ma</w:t>
+        </w:r>
+        <w:bookmarkStart w:id="0" w:name="_GoBack"/>
+        <w:bookmarkEnd w:id="0"/>
+        <w:r>
+          <w:rPr>
+            <w:rStyle w:val="Hyperlink"/>
+          </w:rPr>
+          <w:t>s</w:t>
+        </w:r>
+        <w:r>
+          <w:rPr>
+            <w:rStyle w:val="Hyperlink"/>
+          </w:rPr>
+          <w:t>ter/articles/azure-functions/functions-run-local.md</w:t>
         </w:r>
       </w:hyperlink>
       <w:r>
@@ -7252,19 +7095,8 @@
             <w:color w:val="0366D6"/>
             <w:shd w:val="clear" w:color="auto" w:fill="FFFFFF"/>
           </w:rPr>
-          <w:t xml:space="preserve">install </w:t>
+          <w:t>install NodeJS</w:t>
         </w:r>
-        <w:proofErr w:type="spellStart"/>
-        <w:r>
-          <w:rPr>
-            <w:rStyle w:val="Hyperlink"/>
-            <w:rFonts w:ascii="Segoe UI" w:hAnsi="Segoe UI" w:cs="Segoe UI"/>
-            <w:color w:val="0366D6"/>
-            <w:shd w:val="clear" w:color="auto" w:fill="FFFFFF"/>
-          </w:rPr>
-          <w:t>NodeJS</w:t>
-        </w:r>
-        <w:proofErr w:type="spellEnd"/>
       </w:hyperlink>
     </w:p>
     <w:p>
@@ -7375,7 +7207,7 @@
     </w:p>
     <w:tbl>
       <w:tblPr>
-        <w:tblStyle w:val="TableGrid"/>
+        <w:tblStyle w:val="Tabel-Gitter"/>
         <w:tblW w:w="0" w:type="auto"/>
         <w:tblInd w:w="709" w:type="dxa"/>
         <w:tblLook w:val="04A0" w:firstRow="1" w:lastRow="0" w:firstColumn="1" w:lastColumn="0" w:noHBand="0" w:noVBand="1"/>
@@ -7558,7 +7390,7 @@
     <w:p/>
     <w:p>
       <w:pPr>
-        <w:pStyle w:val="Heading2"/>
+        <w:pStyle w:val="Overskrift2"/>
       </w:pPr>
       <w:r>
         <w:t>In case Azure won’t compile</w:t>
@@ -7568,12 +7400,10 @@
       <w:r>
         <w:t>It’s maybe a pointer/array error. Try editing directly from the browser. I did not find a 100% certain way through this problem.</w:t>
       </w:r>
-      <w:bookmarkStart w:id="0" w:name="_GoBack"/>
-      <w:bookmarkEnd w:id="0"/>
-    </w:p>
-    <w:p>
-      <w:pPr>
-        <w:pStyle w:val="Heading2"/>
+    </w:p>
+    <w:p>
+      <w:pPr>
+        <w:pStyle w:val="Overskrift2"/>
       </w:pPr>
       <w:r>
         <w:t>Install Cloud Explorer</w:t>
@@ -7581,7 +7411,7 @@
     </w:p>
     <w:p>
       <w:pPr>
-        <w:pStyle w:val="Heading2"/>
+        <w:pStyle w:val="Overskrift2"/>
         <w:numPr>
           <w:ilvl w:val="0"/>
           <w:numId w:val="0"/>
@@ -7632,7 +7462,7 @@
     </w:p>
     <w:p>
       <w:pPr>
-        <w:pStyle w:val="Heading1"/>
+        <w:pStyle w:val="Overskrift1"/>
       </w:pPr>
       <w:proofErr w:type="spellStart"/>
       <w:r>
@@ -7642,7 +7472,7 @@
     </w:p>
     <w:p>
       <w:pPr>
-        <w:pStyle w:val="Heading2"/>
+        <w:pStyle w:val="Overskrift2"/>
       </w:pPr>
       <w:r>
         <w:t>Installation</w:t>
@@ -7663,7 +7493,7 @@
     </w:p>
     <w:p>
       <w:pPr>
-        <w:pStyle w:val="ListParagraph"/>
+        <w:pStyle w:val="Listeafsnit"/>
       </w:pPr>
       <w:r>
         <w:t>I</w:t>
@@ -7687,21 +7517,13 @@
       </w:r>
       <w:r>
         <w:br/>
-        <w:t>(</w:t>
-      </w:r>
-      <w:proofErr w:type="gramStart"/>
-      <w:r>
-        <w:t>if</w:t>
-      </w:r>
-      <w:proofErr w:type="gramEnd"/>
-      <w:r>
-        <w:t xml:space="preserve"> you do, it’s already built-in).</w:t>
+        <w:t>(if you do, it’s already built-in).</w:t>
       </w:r>
     </w:p>
     <w:p/>
     <w:p>
       <w:pPr>
-        <w:pStyle w:val="Heading1"/>
+        <w:pStyle w:val="Overskrift1"/>
       </w:pPr>
       <w:r>
         <w:t>Other stuff</w:t>
@@ -7710,7 +7532,7 @@
     <w:p/>
     <w:p>
       <w:pPr>
-        <w:pStyle w:val="ListParagraph"/>
+        <w:pStyle w:val="Listeafsnit"/>
       </w:pPr>
       <w:r>
         <w:t>Azure Storage connected service</w:t>
@@ -7718,7 +7540,7 @@
     </w:p>
     <w:p>
       <w:pPr>
-        <w:pStyle w:val="ListParagraph"/>
+        <w:pStyle w:val="Listeafsnit"/>
       </w:pPr>
       <w:r>
         <w:t>(Azure Power shell )</w:t>
@@ -7726,7 +7548,7 @@
     </w:p>
     <w:p>
       <w:pPr>
-        <w:pStyle w:val="ListParagraph"/>
+        <w:pStyle w:val="Listeafsnit"/>
       </w:pPr>
       <w:r>
         <w:t>Azure Cross-platform CLI</w:t>
@@ -7734,7 +7556,7 @@
     </w:p>
     <w:p>
       <w:pPr>
-        <w:pStyle w:val="ListParagraph"/>
+        <w:pStyle w:val="Listeafsnit"/>
       </w:pPr>
       <w:hyperlink r:id="rId64" w:history="1">
         <w:proofErr w:type="spellStart"/>
@@ -7746,7 +7568,7 @@
     </w:p>
     <w:p>
       <w:pPr>
-        <w:pStyle w:val="ListParagraph"/>
+        <w:pStyle w:val="Listeafsnit"/>
       </w:pPr>
       <w:hyperlink r:id="rId65" w:history="1">
         <w:proofErr w:type="spellStart"/>
@@ -7758,7 +7580,7 @@
     </w:p>
     <w:p>
       <w:pPr>
-        <w:pStyle w:val="ListParagraph"/>
+        <w:pStyle w:val="Listeafsnit"/>
       </w:pPr>
       <w:r>
         <w:t>Microsoft Azure Common Library</w:t>
@@ -7766,7 +7588,7 @@
     </w:p>
     <w:p>
       <w:pPr>
-        <w:pStyle w:val="ListParagraph"/>
+        <w:pStyle w:val="Listeafsnit"/>
       </w:pPr>
       <w:hyperlink r:id="rId66" w:history="1">
         <w:r>
@@ -7776,7 +7598,7 @@
     </w:p>
     <w:p>
       <w:pPr>
-        <w:pStyle w:val="ListParagraph"/>
+        <w:pStyle w:val="Listeafsnit"/>
       </w:pPr>
       <w:hyperlink r:id="rId67" w:history="1">
         <w:proofErr w:type="spellStart"/>
@@ -7788,7 +7610,7 @@
     </w:p>
     <w:p>
       <w:pPr>
-        <w:pStyle w:val="ListParagraph"/>
+        <w:pStyle w:val="Listeafsnit"/>
       </w:pPr>
       <w:hyperlink r:id="rId68" w:history="1">
         <w:r>
@@ -7824,7 +7646,7 @@
 </file>
 
 <file path=word/numbering.xml><?xml version="1.0" encoding="utf-8"?>
-<w:numbering xmlns:wpc="http://schemas.microsoft.com/office/word/2010/wordprocessingCanvas" xmlns:mc="http://schemas.openxmlformats.org/markup-compatibility/2006" xmlns:o="urn:schemas-microsoft-com:office:office" xmlns:r="http://schemas.openxmlformats.org/officeDocument/2006/relationships" xmlns:m="http://schemas.openxmlformats.org/officeDocument/2006/math" xmlns:v="urn:schemas-microsoft-com:vml" xmlns:wp14="http://schemas.microsoft.com/office/word/2010/wordprocessingDrawing" xmlns:wp="http://schemas.openxmlformats.org/drawingml/2006/wordprocessingDrawing" xmlns:w10="urn:schemas-microsoft-com:office:word" xmlns:w="http://schemas.openxmlformats.org/wordprocessingml/2006/main" xmlns:w14="http://schemas.microsoft.com/office/word/2010/wordml" xmlns:w15="http://schemas.microsoft.com/office/word/2012/wordml" xmlns:wpg="http://schemas.microsoft.com/office/word/2010/wordprocessingGroup" xmlns:wpi="http://schemas.microsoft.com/office/word/2010/wordprocessingInk" xmlns:wne="http://schemas.microsoft.com/office/word/2006/wordml" xmlns:wps="http://schemas.microsoft.com/office/word/2010/wordprocessingShape" mc:Ignorable="w14 w15 wp14">
+<w:numbering xmlns:wpc="http://schemas.microsoft.com/office/word/2010/wordprocessingCanvas" xmlns:cx="http://schemas.microsoft.com/office/drawing/2014/chartex" xmlns:cx1="http://schemas.microsoft.com/office/drawing/2015/9/8/chartex" xmlns:cx2="http://schemas.microsoft.com/office/drawing/2015/10/21/chartex" xmlns:cx3="http://schemas.microsoft.com/office/drawing/2016/5/9/chartex" xmlns:cx4="http://schemas.microsoft.com/office/drawing/2016/5/10/chartex" xmlns:cx5="http://schemas.microsoft.com/office/drawing/2016/5/11/chartex" xmlns:cx6="http://schemas.microsoft.com/office/drawing/2016/5/12/chartex" xmlns:cx7="http://schemas.microsoft.com/office/drawing/2016/5/13/chartex" xmlns:cx8="http://schemas.microsoft.com/office/drawing/2016/5/14/chartex" xmlns:mc="http://schemas.openxmlformats.org/markup-compatibility/2006" xmlns:aink="http://schemas.microsoft.com/office/drawing/2016/ink" xmlns:am3d="http://schemas.microsoft.com/office/drawing/2017/model3d" xmlns:o="urn:schemas-microsoft-com:office:office" xmlns:r="http://schemas.openxmlformats.org/officeDocument/2006/relationships" xmlns:m="http://schemas.openxmlformats.org/officeDocument/2006/math" xmlns:v="urn:schemas-microsoft-com:vml" xmlns:wp14="http://schemas.microsoft.com/office/word/2010/wordprocessingDrawing" xmlns:wp="http://schemas.openxmlformats.org/drawingml/2006/wordprocessingDrawing" xmlns:w10="urn:schemas-microsoft-com:office:word" xmlns:w="http://schemas.openxmlformats.org/wordprocessingml/2006/main" xmlns:w14="http://schemas.microsoft.com/office/word/2010/wordml" xmlns:w15="http://schemas.microsoft.com/office/word/2012/wordml" xmlns:w16cid="http://schemas.microsoft.com/office/word/2016/wordml/cid" xmlns:w16se="http://schemas.microsoft.com/office/word/2015/wordml/symex" xmlns:wpg="http://schemas.microsoft.com/office/word/2010/wordprocessingGroup" xmlns:wpi="http://schemas.microsoft.com/office/word/2010/wordprocessingInk" xmlns:wne="http://schemas.microsoft.com/office/word/2006/wordml" xmlns:wps="http://schemas.microsoft.com/office/word/2010/wordprocessingShape" mc:Ignorable="w14 w15 w16se w16cid wp14">
   <w:abstractNum w:abstractNumId="0" w15:restartNumberingAfterBreak="0">
     <w:nsid w:val="23925B74"/>
     <w:multiLevelType w:val="hybridMultilevel"/>
@@ -7921,7 +7743,7 @@
     <w:lvl w:ilvl="0">
       <w:start w:val="1"/>
       <w:numFmt w:val="decimal"/>
-      <w:pStyle w:val="Heading1"/>
+      <w:pStyle w:val="Overskrift1"/>
       <w:lvlText w:val="%1"/>
       <w:lvlJc w:val="left"/>
       <w:pPr>
@@ -7934,7 +7756,7 @@
     <w:lvl w:ilvl="1">
       <w:start w:val="1"/>
       <w:numFmt w:val="decimal"/>
-      <w:pStyle w:val="Heading2"/>
+      <w:pStyle w:val="Overskrift2"/>
       <w:lvlText w:val="%1.%2"/>
       <w:lvlJc w:val="left"/>
       <w:pPr>
@@ -7944,7 +7766,7 @@
     <w:lvl w:ilvl="2">
       <w:start w:val="1"/>
       <w:numFmt w:val="decimal"/>
-      <w:pStyle w:val="Heading3"/>
+      <w:pStyle w:val="Overskrift3"/>
       <w:lvlText w:val="%1.%2.%3"/>
       <w:lvlJc w:val="left"/>
       <w:pPr>
@@ -7954,7 +7776,7 @@
     <w:lvl w:ilvl="3">
       <w:start w:val="1"/>
       <w:numFmt w:val="decimal"/>
-      <w:pStyle w:val="Heading4"/>
+      <w:pStyle w:val="Overskrift4"/>
       <w:lvlText w:val="%1.%2.%3.%4"/>
       <w:lvlJc w:val="left"/>
       <w:pPr>
@@ -7964,7 +7786,7 @@
     <w:lvl w:ilvl="4">
       <w:start w:val="1"/>
       <w:numFmt w:val="decimal"/>
-      <w:pStyle w:val="Heading5"/>
+      <w:pStyle w:val="Overskrift5"/>
       <w:lvlText w:val="%1.%2.%3.%4.%5"/>
       <w:lvlJc w:val="left"/>
       <w:pPr>
@@ -7974,7 +7796,7 @@
     <w:lvl w:ilvl="5">
       <w:start w:val="1"/>
       <w:numFmt w:val="decimal"/>
-      <w:pStyle w:val="Heading6"/>
+      <w:pStyle w:val="Overskrift6"/>
       <w:lvlText w:val="%1.%2.%3.%4.%5.%6"/>
       <w:lvlJc w:val="left"/>
       <w:pPr>
@@ -9015,7 +8837,7 @@
     <w:lvl w:ilvl="0" w:tplc="D9A2D200">
       <w:start w:val="1"/>
       <w:numFmt w:val="bullet"/>
-      <w:pStyle w:val="ListParagraph"/>
+      <w:pStyle w:val="Listeafsnit"/>
       <w:lvlText w:val=""/>
       <w:lvlJc w:val="left"/>
       <w:pPr>
@@ -9682,7 +9504,7 @@
 </file>
 
 <file path=word/styles.xml><?xml version="1.0" encoding="utf-8"?>
-<w:styles xmlns:mc="http://schemas.openxmlformats.org/markup-compatibility/2006" xmlns:r="http://schemas.openxmlformats.org/officeDocument/2006/relationships" xmlns:w="http://schemas.openxmlformats.org/wordprocessingml/2006/main" xmlns:w14="http://schemas.microsoft.com/office/word/2010/wordml" xmlns:w15="http://schemas.microsoft.com/office/word/2012/wordml" mc:Ignorable="w14 w15">
+<w:styles xmlns:mc="http://schemas.openxmlformats.org/markup-compatibility/2006" xmlns:r="http://schemas.openxmlformats.org/officeDocument/2006/relationships" xmlns:w="http://schemas.openxmlformats.org/wordprocessingml/2006/main" xmlns:w14="http://schemas.microsoft.com/office/word/2010/wordml" xmlns:w15="http://schemas.microsoft.com/office/word/2012/wordml" xmlns:w16cid="http://schemas.microsoft.com/office/word/2016/wordml/cid" xmlns:w16se="http://schemas.microsoft.com/office/word/2015/wordml/symex" mc:Ignorable="w14 w15 w16se w16cid">
   <w:docDefaults>
     <w:rPrDefault>
       <w:rPr>
@@ -9698,7 +9520,7 @@
       </w:pPr>
     </w:pPrDefault>
   </w:docDefaults>
-  <w:latentStyles w:defLockedState="0" w:defUIPriority="99" w:defSemiHidden="0" w:defUnhideWhenUsed="0" w:defQFormat="0" w:count="371">
+  <w:latentStyles w:defLockedState="0" w:defUIPriority="99" w:defSemiHidden="0" w:defUnhideWhenUsed="0" w:defQFormat="0" w:count="375">
     <w:lsdException w:name="Normal" w:uiPriority="0" w:qFormat="1"/>
     <w:lsdException w:name="heading 1" w:uiPriority="9" w:qFormat="1"/>
     <w:lsdException w:name="heading 2" w:semiHidden="1" w:uiPriority="9" w:unhideWhenUsed="1" w:qFormat="1"/>
@@ -9804,7 +9626,6 @@
     <w:lsdException w:name="HTML Sample" w:semiHidden="1" w:unhideWhenUsed="1"/>
     <w:lsdException w:name="HTML Typewriter" w:semiHidden="1" w:unhideWhenUsed="1"/>
     <w:lsdException w:name="HTML Variable" w:semiHidden="1" w:unhideWhenUsed="1"/>
-    <w:lsdException w:name="Normal Table" w:semiHidden="1" w:unhideWhenUsed="1"/>
     <w:lsdException w:name="annotation subject" w:semiHidden="1" w:unhideWhenUsed="1"/>
     <w:lsdException w:name="No List" w:semiHidden="1" w:unhideWhenUsed="1"/>
     <w:lsdException w:name="Outline List 1" w:semiHidden="1" w:unhideWhenUsed="1"/>
@@ -9848,10 +9669,8 @@
     <w:lsdException w:name="Table Elegant" w:semiHidden="1" w:unhideWhenUsed="1"/>
     <w:lsdException w:name="Table Professional" w:semiHidden="1" w:unhideWhenUsed="1"/>
     <w:lsdException w:name="Table Subtle 1" w:semiHidden="1" w:unhideWhenUsed="1"/>
-    <w:lsdException w:name="Table Subtle 2" w:semiHidden="1" w:unhideWhenUsed="1"/>
     <w:lsdException w:name="Table Web 1" w:semiHidden="1" w:unhideWhenUsed="1"/>
     <w:lsdException w:name="Table Web 2" w:semiHidden="1" w:unhideWhenUsed="1"/>
-    <w:lsdException w:name="Table Web 3" w:semiHidden="1" w:unhideWhenUsed="1"/>
     <w:lsdException w:name="Balloon Text" w:semiHidden="1" w:unhideWhenUsed="1"/>
     <w:lsdException w:name="Table Grid" w:uiPriority="59"/>
     <w:lsdException w:name="Table Theme" w:semiHidden="1" w:unhideWhenUsed="1"/>
@@ -10070,6 +9889,10 @@
     <w:lsdException w:name="List Table 5 Dark Accent 6" w:uiPriority="50"/>
     <w:lsdException w:name="List Table 6 Colorful Accent 6" w:uiPriority="51"/>
     <w:lsdException w:name="List Table 7 Colorful Accent 6" w:uiPriority="52"/>
+    <w:lsdException w:name="Mention" w:semiHidden="1" w:unhideWhenUsed="1"/>
+    <w:lsdException w:name="Smart Hyperlink" w:semiHidden="1" w:unhideWhenUsed="1"/>
+    <w:lsdException w:name="Hashtag" w:semiHidden="1" w:unhideWhenUsed="1"/>
+    <w:lsdException w:name="Unresolved Mention" w:semiHidden="1" w:unhideWhenUsed="1"/>
   </w:latentStyles>
   <w:style w:type="paragraph" w:default="1" w:styleId="Normal">
     <w:name w:val="Normal"/>
@@ -10084,11 +9907,11 @@
       <w:lang w:val="en-US"/>
     </w:rPr>
   </w:style>
-  <w:style w:type="paragraph" w:styleId="Heading1">
+  <w:style w:type="paragraph" w:styleId="Overskrift1">
     <w:name w:val="heading 1"/>
     <w:basedOn w:val="Normal"/>
     <w:next w:val="Normal"/>
-    <w:link w:val="Heading1Char"/>
+    <w:link w:val="Overskrift1Tegn"/>
     <w:uiPriority w:val="9"/>
     <w:qFormat/>
     <w:rsid w:val="00CE446E"/>
@@ -10110,11 +9933,11 @@
       <w:szCs w:val="28"/>
     </w:rPr>
   </w:style>
-  <w:style w:type="paragraph" w:styleId="Heading2">
+  <w:style w:type="paragraph" w:styleId="Overskrift2">
     <w:name w:val="heading 2"/>
     <w:basedOn w:val="Normal"/>
     <w:next w:val="Normal"/>
-    <w:link w:val="Heading2Char"/>
+    <w:link w:val="Overskrift2Tegn"/>
     <w:uiPriority w:val="9"/>
     <w:unhideWhenUsed/>
     <w:qFormat/>
@@ -10142,11 +9965,11 @@
       <w:szCs w:val="26"/>
     </w:rPr>
   </w:style>
-  <w:style w:type="paragraph" w:styleId="Heading3">
+  <w:style w:type="paragraph" w:styleId="Overskrift3">
     <w:name w:val="heading 3"/>
     <w:basedOn w:val="Normal"/>
     <w:next w:val="Normal"/>
-    <w:link w:val="Heading3Char"/>
+    <w:link w:val="Overskrift3Tegn"/>
     <w:uiPriority w:val="9"/>
     <w:unhideWhenUsed/>
     <w:qFormat/>
@@ -10169,11 +9992,11 @@
       <w:color w:val="4F81BD" w:themeColor="accent1"/>
     </w:rPr>
   </w:style>
-  <w:style w:type="paragraph" w:styleId="Heading4">
+  <w:style w:type="paragraph" w:styleId="Overskrift4">
     <w:name w:val="heading 4"/>
     <w:basedOn w:val="Normal"/>
     <w:next w:val="Normal"/>
-    <w:link w:val="Heading4Char"/>
+    <w:link w:val="Overskrift4Tegn"/>
     <w:uiPriority w:val="9"/>
     <w:unhideWhenUsed/>
     <w:qFormat/>
@@ -10197,11 +10020,11 @@
       <w:color w:val="4F81BD" w:themeColor="accent1"/>
     </w:rPr>
   </w:style>
-  <w:style w:type="paragraph" w:styleId="Heading5">
+  <w:style w:type="paragraph" w:styleId="Overskrift5">
     <w:name w:val="heading 5"/>
     <w:basedOn w:val="Normal"/>
     <w:next w:val="Normal"/>
-    <w:link w:val="Heading5Char"/>
+    <w:link w:val="Overskrift5Tegn"/>
     <w:uiPriority w:val="9"/>
     <w:unhideWhenUsed/>
     <w:qFormat/>
@@ -10221,11 +10044,11 @@
       <w:color w:val="243F60" w:themeColor="accent1" w:themeShade="7F"/>
     </w:rPr>
   </w:style>
-  <w:style w:type="paragraph" w:styleId="Heading6">
+  <w:style w:type="paragraph" w:styleId="Overskrift6">
     <w:name w:val="heading 6"/>
     <w:basedOn w:val="Normal"/>
     <w:next w:val="Normal"/>
-    <w:link w:val="Heading6Char"/>
+    <w:link w:val="Overskrift6Tegn"/>
     <w:uiPriority w:val="9"/>
     <w:semiHidden/>
     <w:unhideWhenUsed/>
@@ -10248,11 +10071,11 @@
       <w:color w:val="243F60" w:themeColor="accent1" w:themeShade="7F"/>
     </w:rPr>
   </w:style>
-  <w:style w:type="paragraph" w:styleId="Heading7">
+  <w:style w:type="paragraph" w:styleId="Overskrift7">
     <w:name w:val="heading 7"/>
     <w:basedOn w:val="Normal"/>
     <w:next w:val="Normal"/>
-    <w:link w:val="Heading7Char"/>
+    <w:link w:val="Overskrift7Tegn"/>
     <w:uiPriority w:val="9"/>
     <w:semiHidden/>
     <w:unhideWhenUsed/>
@@ -10271,11 +10094,11 @@
       <w:color w:val="404040" w:themeColor="text1" w:themeTint="BF"/>
     </w:rPr>
   </w:style>
-  <w:style w:type="paragraph" w:styleId="Heading8">
+  <w:style w:type="paragraph" w:styleId="Overskrift8">
     <w:name w:val="heading 8"/>
     <w:basedOn w:val="Normal"/>
     <w:next w:val="Normal"/>
-    <w:link w:val="Heading8Char"/>
+    <w:link w:val="Overskrift8Tegn"/>
     <w:uiPriority w:val="9"/>
     <w:semiHidden/>
     <w:unhideWhenUsed/>
@@ -10293,11 +10116,11 @@
       <w:szCs w:val="20"/>
     </w:rPr>
   </w:style>
-  <w:style w:type="paragraph" w:styleId="Heading9">
+  <w:style w:type="paragraph" w:styleId="Overskrift9">
     <w:name w:val="heading 9"/>
     <w:basedOn w:val="Normal"/>
     <w:next w:val="Normal"/>
-    <w:link w:val="Heading9Char"/>
+    <w:link w:val="Overskrift9Tegn"/>
     <w:uiPriority w:val="9"/>
     <w:semiHidden/>
     <w:unhideWhenUsed/>
@@ -10317,13 +10140,13 @@
       <w:szCs w:val="20"/>
     </w:rPr>
   </w:style>
-  <w:style w:type="character" w:default="1" w:styleId="DefaultParagraphFont">
+  <w:style w:type="character" w:default="1" w:styleId="Standardskrifttypeiafsnit">
     <w:name w:val="Default Paragraph Font"/>
     <w:uiPriority w:val="1"/>
     <w:semiHidden/>
     <w:unhideWhenUsed/>
   </w:style>
-  <w:style w:type="table" w:default="1" w:styleId="TableNormal">
+  <w:style w:type="table" w:default="1" w:styleId="Tabel-Normal">
     <w:name w:val="Normal Table"/>
     <w:uiPriority w:val="99"/>
     <w:semiHidden/>
@@ -10338,18 +10161,18 @@
       </w:tblCellMar>
     </w:tblPr>
   </w:style>
-  <w:style w:type="numbering" w:default="1" w:styleId="NoList">
+  <w:style w:type="numbering" w:default="1" w:styleId="Ingenoversigt">
     <w:name w:val="No List"/>
     <w:uiPriority w:val="99"/>
     <w:semiHidden/>
     <w:unhideWhenUsed/>
   </w:style>
-  <w:style w:type="paragraph" w:styleId="ListParagraph">
+  <w:style w:type="paragraph" w:styleId="Listeafsnit">
     <w:name w:val="List Paragraph"/>
     <w:aliases w:val="codesnippet"/>
     <w:basedOn w:val="Normal"/>
     <w:next w:val="bullit"/>
-    <w:link w:val="ListParagraphChar"/>
+    <w:link w:val="ListeafsnitTegn"/>
     <w:autoRedefine/>
     <w:uiPriority w:val="34"/>
     <w:rsid w:val="005D6985"/>
@@ -10360,11 +10183,11 @@
       <w:contextualSpacing/>
     </w:pPr>
   </w:style>
-  <w:style w:type="character" w:customStyle="1" w:styleId="ListParagraphChar">
-    <w:name w:val="List Paragraph Char"/>
-    <w:aliases w:val="codesnippet Char"/>
-    <w:basedOn w:val="DefaultParagraphFont"/>
-    <w:link w:val="ListParagraph"/>
+  <w:style w:type="character" w:customStyle="1" w:styleId="ListeafsnitTegn">
+    <w:name w:val="Listeafsnit Tegn"/>
+    <w:aliases w:val="codesnippet Tegn"/>
+    <w:basedOn w:val="Standardskrifttypeiafsnit"/>
+    <w:link w:val="Listeafsnit"/>
     <w:uiPriority w:val="34"/>
     <w:rsid w:val="005D6985"/>
     <w:rPr>
@@ -10373,10 +10196,10 @@
       <w:lang w:val="en-US"/>
     </w:rPr>
   </w:style>
-  <w:style w:type="character" w:customStyle="1" w:styleId="Heading1Char">
-    <w:name w:val="Heading 1 Char"/>
-    <w:basedOn w:val="DefaultParagraphFont"/>
-    <w:link w:val="Heading1"/>
+  <w:style w:type="character" w:customStyle="1" w:styleId="Overskrift1Tegn">
+    <w:name w:val="Overskrift 1 Tegn"/>
+    <w:basedOn w:val="Standardskrifttypeiafsnit"/>
+    <w:link w:val="Overskrift1"/>
     <w:uiPriority w:val="9"/>
     <w:rsid w:val="00CE446E"/>
     <w:rPr>
@@ -10391,7 +10214,7 @@
   </w:style>
   <w:style w:type="character" w:styleId="Hyperlink">
     <w:name w:val="Hyperlink"/>
-    <w:basedOn w:val="DefaultParagraphFont"/>
+    <w:basedOn w:val="Standardskrifttypeiafsnit"/>
     <w:uiPriority w:val="99"/>
     <w:unhideWhenUsed/>
     <w:rsid w:val="00B20A42"/>
@@ -10400,10 +10223,10 @@
       <w:u w:val="single"/>
     </w:rPr>
   </w:style>
-  <w:style w:type="character" w:customStyle="1" w:styleId="Heading2Char">
-    <w:name w:val="Heading 2 Char"/>
-    <w:basedOn w:val="DefaultParagraphFont"/>
-    <w:link w:val="Heading2"/>
+  <w:style w:type="character" w:customStyle="1" w:styleId="Overskrift2Tegn">
+    <w:name w:val="Overskrift 2 Tegn"/>
+    <w:basedOn w:val="Standardskrifttypeiafsnit"/>
+    <w:link w:val="Overskrift2"/>
     <w:uiPriority w:val="9"/>
     <w:rsid w:val="00CE446E"/>
     <w:rPr>
@@ -10416,10 +10239,10 @@
       <w:lang w:val="en-US"/>
     </w:rPr>
   </w:style>
-  <w:style w:type="character" w:customStyle="1" w:styleId="Heading3Char">
-    <w:name w:val="Heading 3 Char"/>
-    <w:basedOn w:val="DefaultParagraphFont"/>
-    <w:link w:val="Heading3"/>
+  <w:style w:type="character" w:customStyle="1" w:styleId="Overskrift3Tegn">
+    <w:name w:val="Overskrift 3 Tegn"/>
+    <w:basedOn w:val="Standardskrifttypeiafsnit"/>
+    <w:link w:val="Overskrift3"/>
     <w:uiPriority w:val="9"/>
     <w:rsid w:val="00CE446E"/>
     <w:rPr>
@@ -10432,10 +10255,10 @@
       <w:lang w:val="en-US"/>
     </w:rPr>
   </w:style>
-  <w:style w:type="character" w:customStyle="1" w:styleId="Heading4Char">
-    <w:name w:val="Heading 4 Char"/>
-    <w:basedOn w:val="DefaultParagraphFont"/>
-    <w:link w:val="Heading4"/>
+  <w:style w:type="character" w:customStyle="1" w:styleId="Overskrift4Tegn">
+    <w:name w:val="Overskrift 4 Tegn"/>
+    <w:basedOn w:val="Standardskrifttypeiafsnit"/>
+    <w:link w:val="Overskrift4"/>
     <w:uiPriority w:val="9"/>
     <w:rsid w:val="00CE446E"/>
     <w:rPr>
@@ -10449,9 +10272,9 @@
       <w:lang w:val="en-US"/>
     </w:rPr>
   </w:style>
-  <w:style w:type="character" w:styleId="FollowedHyperlink">
+  <w:style w:type="character" w:styleId="BesgtLink">
     <w:name w:val="FollowedHyperlink"/>
-    <w:basedOn w:val="DefaultParagraphFont"/>
+    <w:basedOn w:val="Standardskrifttypeiafsnit"/>
     <w:uiPriority w:val="99"/>
     <w:semiHidden/>
     <w:unhideWhenUsed/>
@@ -10461,10 +10284,10 @@
       <w:u w:val="single"/>
     </w:rPr>
   </w:style>
-  <w:style w:type="character" w:customStyle="1" w:styleId="Heading5Char">
-    <w:name w:val="Heading 5 Char"/>
-    <w:basedOn w:val="DefaultParagraphFont"/>
-    <w:link w:val="Heading5"/>
+  <w:style w:type="character" w:customStyle="1" w:styleId="Overskrift5Tegn">
+    <w:name w:val="Overskrift 5 Tegn"/>
+    <w:basedOn w:val="Standardskrifttypeiafsnit"/>
+    <w:link w:val="Overskrift5"/>
     <w:uiPriority w:val="9"/>
     <w:rsid w:val="00CE446E"/>
     <w:rPr>
@@ -10474,10 +10297,10 @@
       <w:lang w:val="en-US"/>
     </w:rPr>
   </w:style>
-  <w:style w:type="character" w:customStyle="1" w:styleId="Heading6Char">
-    <w:name w:val="Heading 6 Char"/>
-    <w:basedOn w:val="DefaultParagraphFont"/>
-    <w:link w:val="Heading6"/>
+  <w:style w:type="character" w:customStyle="1" w:styleId="Overskrift6Tegn">
+    <w:name w:val="Overskrift 6 Tegn"/>
+    <w:basedOn w:val="Standardskrifttypeiafsnit"/>
+    <w:link w:val="Overskrift6"/>
     <w:uiPriority w:val="9"/>
     <w:semiHidden/>
     <w:rsid w:val="00CE446E"/>
@@ -10490,10 +10313,10 @@
       <w:lang w:val="en-US"/>
     </w:rPr>
   </w:style>
-  <w:style w:type="character" w:customStyle="1" w:styleId="Heading7Char">
-    <w:name w:val="Heading 7 Char"/>
-    <w:basedOn w:val="DefaultParagraphFont"/>
-    <w:link w:val="Heading7"/>
+  <w:style w:type="character" w:customStyle="1" w:styleId="Overskrift7Tegn">
+    <w:name w:val="Overskrift 7 Tegn"/>
+    <w:basedOn w:val="Standardskrifttypeiafsnit"/>
+    <w:link w:val="Overskrift7"/>
     <w:uiPriority w:val="9"/>
     <w:semiHidden/>
     <w:rsid w:val="00CE446E"/>
@@ -10504,10 +10327,10 @@
       <w:color w:val="404040" w:themeColor="text1" w:themeTint="BF"/>
     </w:rPr>
   </w:style>
-  <w:style w:type="character" w:customStyle="1" w:styleId="Heading8Char">
-    <w:name w:val="Heading 8 Char"/>
-    <w:basedOn w:val="DefaultParagraphFont"/>
-    <w:link w:val="Heading8"/>
+  <w:style w:type="character" w:customStyle="1" w:styleId="Overskrift8Tegn">
+    <w:name w:val="Overskrift 8 Tegn"/>
+    <w:basedOn w:val="Standardskrifttypeiafsnit"/>
+    <w:link w:val="Overskrift8"/>
     <w:uiPriority w:val="9"/>
     <w:semiHidden/>
     <w:rsid w:val="00CE446E"/>
@@ -10518,10 +10341,10 @@
       <w:szCs w:val="20"/>
     </w:rPr>
   </w:style>
-  <w:style w:type="character" w:customStyle="1" w:styleId="Heading9Char">
-    <w:name w:val="Heading 9 Char"/>
-    <w:basedOn w:val="DefaultParagraphFont"/>
-    <w:link w:val="Heading9"/>
+  <w:style w:type="character" w:customStyle="1" w:styleId="Overskrift9Tegn">
+    <w:name w:val="Overskrift 9 Tegn"/>
+    <w:basedOn w:val="Standardskrifttypeiafsnit"/>
+    <w:link w:val="Overskrift9"/>
     <w:uiPriority w:val="9"/>
     <w:semiHidden/>
     <w:rsid w:val="00CE446E"/>
@@ -10534,7 +10357,7 @@
       <w:szCs w:val="20"/>
     </w:rPr>
   </w:style>
-  <w:style w:type="paragraph" w:styleId="Caption">
+  <w:style w:type="paragraph" w:styleId="Billedtekst">
     <w:name w:val="caption"/>
     <w:basedOn w:val="Normal"/>
     <w:next w:val="Normal"/>
@@ -10553,11 +10376,11 @@
       <w:szCs w:val="18"/>
     </w:rPr>
   </w:style>
-  <w:style w:type="paragraph" w:styleId="Title">
+  <w:style w:type="paragraph" w:styleId="Titel">
     <w:name w:val="Title"/>
     <w:basedOn w:val="Normal"/>
     <w:next w:val="Normal"/>
-    <w:link w:val="TitleChar"/>
+    <w:link w:val="TitelTegn"/>
     <w:uiPriority w:val="10"/>
     <w:qFormat/>
     <w:rsid w:val="00CE446E"/>
@@ -10577,10 +10400,10 @@
       <w:szCs w:val="52"/>
     </w:rPr>
   </w:style>
-  <w:style w:type="character" w:customStyle="1" w:styleId="TitleChar">
-    <w:name w:val="Title Char"/>
-    <w:basedOn w:val="DefaultParagraphFont"/>
-    <w:link w:val="Title"/>
+  <w:style w:type="character" w:customStyle="1" w:styleId="TitelTegn">
+    <w:name w:val="Titel Tegn"/>
+    <w:basedOn w:val="Standardskrifttypeiafsnit"/>
+    <w:link w:val="Titel"/>
     <w:uiPriority w:val="10"/>
     <w:rsid w:val="00CE446E"/>
     <w:rPr>
@@ -10592,11 +10415,11 @@
       <w:szCs w:val="52"/>
     </w:rPr>
   </w:style>
-  <w:style w:type="paragraph" w:styleId="Subtitle">
+  <w:style w:type="paragraph" w:styleId="Undertitel">
     <w:name w:val="Subtitle"/>
     <w:basedOn w:val="Normal"/>
     <w:next w:val="Normal"/>
-    <w:link w:val="SubtitleChar"/>
+    <w:link w:val="UndertitelTegn"/>
     <w:uiPriority w:val="11"/>
     <w:qFormat/>
     <w:rsid w:val="00CE446E"/>
@@ -10616,10 +10439,10 @@
       <w:szCs w:val="24"/>
     </w:rPr>
   </w:style>
-  <w:style w:type="character" w:customStyle="1" w:styleId="SubtitleChar">
-    <w:name w:val="Subtitle Char"/>
-    <w:basedOn w:val="DefaultParagraphFont"/>
-    <w:link w:val="Subtitle"/>
+  <w:style w:type="character" w:customStyle="1" w:styleId="UndertitelTegn">
+    <w:name w:val="Undertitel Tegn"/>
+    <w:basedOn w:val="Standardskrifttypeiafsnit"/>
+    <w:link w:val="Undertitel"/>
     <w:uiPriority w:val="11"/>
     <w:rsid w:val="00CE446E"/>
     <w:rPr>
@@ -10632,9 +10455,9 @@
       <w:szCs w:val="24"/>
     </w:rPr>
   </w:style>
-  <w:style w:type="character" w:styleId="Strong">
+  <w:style w:type="character" w:styleId="Strk">
     <w:name w:val="Strong"/>
-    <w:basedOn w:val="DefaultParagraphFont"/>
+    <w:basedOn w:val="Standardskrifttypeiafsnit"/>
     <w:uiPriority w:val="22"/>
     <w:qFormat/>
     <w:rsid w:val="00CE446E"/>
@@ -10643,9 +10466,9 @@
       <w:bCs/>
     </w:rPr>
   </w:style>
-  <w:style w:type="character" w:styleId="Emphasis">
+  <w:style w:type="character" w:styleId="Fremhv">
     <w:name w:val="Emphasis"/>
-    <w:basedOn w:val="DefaultParagraphFont"/>
+    <w:basedOn w:val="Standardskrifttypeiafsnit"/>
     <w:uiPriority w:val="20"/>
     <w:qFormat/>
     <w:rsid w:val="00CE446E"/>
@@ -10654,9 +10477,9 @@
       <w:iCs/>
     </w:rPr>
   </w:style>
-  <w:style w:type="paragraph" w:styleId="NoSpacing">
+  <w:style w:type="paragraph" w:styleId="Ingenafstand">
     <w:name w:val="No Spacing"/>
-    <w:link w:val="NoSpacingChar"/>
+    <w:link w:val="IngenafstandTegn"/>
     <w:uiPriority w:val="1"/>
     <w:qFormat/>
     <w:rsid w:val="00CE446E"/>
@@ -10664,18 +10487,18 @@
       <w:spacing w:after="0" w:line="240" w:lineRule="auto"/>
     </w:pPr>
   </w:style>
-  <w:style w:type="character" w:customStyle="1" w:styleId="NoSpacingChar">
-    <w:name w:val="No Spacing Char"/>
-    <w:basedOn w:val="DefaultParagraphFont"/>
-    <w:link w:val="NoSpacing"/>
+  <w:style w:type="character" w:customStyle="1" w:styleId="IngenafstandTegn">
+    <w:name w:val="Ingen afstand Tegn"/>
+    <w:basedOn w:val="Standardskrifttypeiafsnit"/>
+    <w:link w:val="Ingenafstand"/>
     <w:uiPriority w:val="1"/>
     <w:rsid w:val="00CE446E"/>
   </w:style>
-  <w:style w:type="paragraph" w:styleId="Quote">
+  <w:style w:type="paragraph" w:styleId="Citat">
     <w:name w:val="Quote"/>
     <w:basedOn w:val="Normal"/>
     <w:next w:val="Normal"/>
-    <w:link w:val="QuoteChar"/>
+    <w:link w:val="CitatTegn"/>
     <w:uiPriority w:val="29"/>
     <w:qFormat/>
     <w:rsid w:val="00CE446E"/>
@@ -10685,10 +10508,10 @@
       <w:color w:val="000000" w:themeColor="text1"/>
     </w:rPr>
   </w:style>
-  <w:style w:type="character" w:customStyle="1" w:styleId="QuoteChar">
-    <w:name w:val="Quote Char"/>
-    <w:basedOn w:val="DefaultParagraphFont"/>
-    <w:link w:val="Quote"/>
+  <w:style w:type="character" w:customStyle="1" w:styleId="CitatTegn">
+    <w:name w:val="Citat Tegn"/>
+    <w:basedOn w:val="Standardskrifttypeiafsnit"/>
+    <w:link w:val="Citat"/>
     <w:uiPriority w:val="29"/>
     <w:rsid w:val="00CE446E"/>
     <w:rPr>
@@ -10697,11 +10520,11 @@
       <w:color w:val="000000" w:themeColor="text1"/>
     </w:rPr>
   </w:style>
-  <w:style w:type="paragraph" w:styleId="IntenseQuote">
+  <w:style w:type="paragraph" w:styleId="Strktcitat">
     <w:name w:val="Intense Quote"/>
     <w:basedOn w:val="Normal"/>
     <w:next w:val="Normal"/>
-    <w:link w:val="IntenseQuoteChar"/>
+    <w:link w:val="StrktcitatTegn"/>
     <w:uiPriority w:val="30"/>
     <w:qFormat/>
     <w:rsid w:val="00CE446E"/>
@@ -10720,10 +10543,10 @@
       <w:color w:val="4F81BD" w:themeColor="accent1"/>
     </w:rPr>
   </w:style>
-  <w:style w:type="character" w:customStyle="1" w:styleId="IntenseQuoteChar">
-    <w:name w:val="Intense Quote Char"/>
-    <w:basedOn w:val="DefaultParagraphFont"/>
-    <w:link w:val="IntenseQuote"/>
+  <w:style w:type="character" w:customStyle="1" w:styleId="StrktcitatTegn">
+    <w:name w:val="Stærkt citat Tegn"/>
+    <w:basedOn w:val="Standardskrifttypeiafsnit"/>
+    <w:link w:val="Strktcitat"/>
     <w:uiPriority w:val="30"/>
     <w:rsid w:val="00CE446E"/>
     <w:rPr>
@@ -10734,9 +10557,9 @@
       <w:color w:val="4F81BD" w:themeColor="accent1"/>
     </w:rPr>
   </w:style>
-  <w:style w:type="character" w:styleId="SubtleEmphasis">
+  <w:style w:type="character" w:styleId="Svagfremhvning">
     <w:name w:val="Subtle Emphasis"/>
-    <w:basedOn w:val="DefaultParagraphFont"/>
+    <w:basedOn w:val="Standardskrifttypeiafsnit"/>
     <w:uiPriority w:val="19"/>
     <w:qFormat/>
     <w:rsid w:val="00CE446E"/>
@@ -10746,9 +10569,9 @@
       <w:color w:val="808080" w:themeColor="text1" w:themeTint="7F"/>
     </w:rPr>
   </w:style>
-  <w:style w:type="character" w:styleId="IntenseEmphasis">
+  <w:style w:type="character" w:styleId="Kraftigfremhvning">
     <w:name w:val="Intense Emphasis"/>
-    <w:basedOn w:val="DefaultParagraphFont"/>
+    <w:basedOn w:val="Standardskrifttypeiafsnit"/>
     <w:uiPriority w:val="21"/>
     <w:qFormat/>
     <w:rsid w:val="00CE446E"/>
@@ -10760,9 +10583,9 @@
       <w:color w:val="4F81BD" w:themeColor="accent1"/>
     </w:rPr>
   </w:style>
-  <w:style w:type="character" w:styleId="SubtleReference">
+  <w:style w:type="character" w:styleId="Svaghenvisning">
     <w:name w:val="Subtle Reference"/>
-    <w:basedOn w:val="DefaultParagraphFont"/>
+    <w:basedOn w:val="Standardskrifttypeiafsnit"/>
     <w:uiPriority w:val="31"/>
     <w:qFormat/>
     <w:rsid w:val="00CE446E"/>
@@ -10772,9 +10595,9 @@
       <w:u w:val="single"/>
     </w:rPr>
   </w:style>
-  <w:style w:type="character" w:styleId="IntenseReference">
+  <w:style w:type="character" w:styleId="Kraftighenvisning">
     <w:name w:val="Intense Reference"/>
-    <w:basedOn w:val="DefaultParagraphFont"/>
+    <w:basedOn w:val="Standardskrifttypeiafsnit"/>
     <w:uiPriority w:val="32"/>
     <w:qFormat/>
     <w:rsid w:val="00CE446E"/>
@@ -10787,9 +10610,9 @@
       <w:u w:val="single"/>
     </w:rPr>
   </w:style>
-  <w:style w:type="character" w:styleId="BookTitle">
+  <w:style w:type="character" w:styleId="Bogenstitel">
     <w:name w:val="Book Title"/>
-    <w:basedOn w:val="DefaultParagraphFont"/>
+    <w:basedOn w:val="Standardskrifttypeiafsnit"/>
     <w:uiPriority w:val="33"/>
     <w:qFormat/>
     <w:rsid w:val="00CE446E"/>
@@ -10800,9 +10623,9 @@
       <w:spacing w:val="5"/>
     </w:rPr>
   </w:style>
-  <w:style w:type="paragraph" w:styleId="TOCHeading">
+  <w:style w:type="paragraph" w:styleId="Overskrift">
     <w:name w:val="TOC Heading"/>
-    <w:basedOn w:val="Heading1"/>
+    <w:basedOn w:val="Overskrift1"/>
     <w:next w:val="Normal"/>
     <w:uiPriority w:val="39"/>
     <w:semiHidden/>
@@ -10813,9 +10636,9 @@
       <w:outlineLvl w:val="9"/>
     </w:pPr>
   </w:style>
-  <w:style w:type="character" w:styleId="HTMLCode">
+  <w:style w:type="character" w:styleId="HTML-kode">
     <w:name w:val="HTML Code"/>
-    <w:basedOn w:val="DefaultParagraphFont"/>
+    <w:basedOn w:val="Standardskrifttypeiafsnit"/>
     <w:uiPriority w:val="99"/>
     <w:semiHidden/>
     <w:unhideWhenUsed/>
@@ -10826,10 +10649,10 @@
       <w:szCs w:val="20"/>
     </w:rPr>
   </w:style>
-  <w:style w:type="paragraph" w:styleId="HTMLPreformatted">
+  <w:style w:type="paragraph" w:styleId="FormateretHTML">
     <w:name w:val="HTML Preformatted"/>
     <w:basedOn w:val="Normal"/>
-    <w:link w:val="HTMLPreformattedChar"/>
+    <w:link w:val="FormateretHTMLTegn"/>
     <w:uiPriority w:val="99"/>
     <w:semiHidden/>
     <w:unhideWhenUsed/>
@@ -10861,10 +10684,10 @@
       <w:lang w:eastAsia="da-DK"/>
     </w:rPr>
   </w:style>
-  <w:style w:type="character" w:customStyle="1" w:styleId="HTMLPreformattedChar">
-    <w:name w:val="HTML Preformatted Char"/>
-    <w:basedOn w:val="DefaultParagraphFont"/>
-    <w:link w:val="HTMLPreformatted"/>
+  <w:style w:type="character" w:customStyle="1" w:styleId="FormateretHTMLTegn">
+    <w:name w:val="Formateret HTML Tegn"/>
+    <w:basedOn w:val="Standardskrifttypeiafsnit"/>
+    <w:link w:val="FormateretHTML"/>
     <w:uiPriority w:val="99"/>
     <w:semiHidden/>
     <w:rsid w:val="00CE446E"/>
@@ -10875,9 +10698,9 @@
       <w:lang w:val="en-US" w:eastAsia="da-DK"/>
     </w:rPr>
   </w:style>
-  <w:style w:type="table" w:styleId="TableGrid">
+  <w:style w:type="table" w:styleId="Tabel-Gitter">
     <w:name w:val="Table Grid"/>
-    <w:basedOn w:val="TableNormal"/>
+    <w:basedOn w:val="Tabel-Normal"/>
     <w:uiPriority w:val="59"/>
     <w:rsid w:val="00CE446E"/>
     <w:pPr>
@@ -10896,7 +10719,7 @@
   </w:style>
   <w:style w:type="paragraph" w:customStyle="1" w:styleId="code">
     <w:name w:val="code"/>
-    <w:basedOn w:val="ListParagraph"/>
+    <w:basedOn w:val="Listeafsnit"/>
     <w:link w:val="codeChar"/>
     <w:qFormat/>
     <w:rsid w:val="00CE446E"/>
@@ -10913,7 +10736,7 @@
   </w:style>
   <w:style w:type="character" w:customStyle="1" w:styleId="codeChar">
     <w:name w:val="code Char"/>
-    <w:basedOn w:val="ListParagraphChar"/>
+    <w:basedOn w:val="ListeafsnitTegn"/>
     <w:link w:val="code"/>
     <w:rsid w:val="00CE446E"/>
     <w:rPr>
@@ -10922,10 +10745,10 @@
       <w:lang w:val="en-US"/>
     </w:rPr>
   </w:style>
-  <w:style w:type="paragraph" w:styleId="BalloonText">
+  <w:style w:type="paragraph" w:styleId="Markeringsbobletekst">
     <w:name w:val="Balloon Text"/>
     <w:basedOn w:val="Normal"/>
-    <w:link w:val="BalloonTextChar"/>
+    <w:link w:val="MarkeringsbobletekstTegn"/>
     <w:uiPriority w:val="99"/>
     <w:semiHidden/>
     <w:unhideWhenUsed/>
@@ -10939,10 +10762,10 @@
       <w:szCs w:val="16"/>
     </w:rPr>
   </w:style>
-  <w:style w:type="character" w:customStyle="1" w:styleId="BalloonTextChar">
-    <w:name w:val="Balloon Text Char"/>
-    <w:basedOn w:val="DefaultParagraphFont"/>
-    <w:link w:val="BalloonText"/>
+  <w:style w:type="character" w:customStyle="1" w:styleId="MarkeringsbobletekstTegn">
+    <w:name w:val="Markeringsbobletekst Tegn"/>
+    <w:basedOn w:val="Standardskrifttypeiafsnit"/>
+    <w:link w:val="Markeringsbobletekst"/>
     <w:uiPriority w:val="99"/>
     <w:semiHidden/>
     <w:rsid w:val="00A0444F"/>
@@ -10955,7 +10778,7 @@
   </w:style>
   <w:style w:type="character" w:customStyle="1" w:styleId="pl-smi">
     <w:name w:val="pl-smi"/>
-    <w:basedOn w:val="DefaultParagraphFont"/>
+    <w:basedOn w:val="Standardskrifttypeiafsnit"/>
     <w:rsid w:val="007E1FBF"/>
   </w:style>
   <w:style w:type="paragraph" w:styleId="NormalWeb">
@@ -10978,12 +10801,12 @@
   </w:style>
   <w:style w:type="paragraph" w:customStyle="1" w:styleId="bullit">
     <w:name w:val="bullit"/>
-    <w:basedOn w:val="ListParagraph"/>
+    <w:basedOn w:val="Listeafsnit"/>
     <w:link w:val="bullitChar"/>
     <w:qFormat/>
     <w:rsid w:val="00D52E48"/>
   </w:style>
-  <w:style w:type="paragraph" w:styleId="List">
+  <w:style w:type="paragraph" w:styleId="Liste">
     <w:name w:val="List"/>
     <w:basedOn w:val="Normal"/>
     <w:uiPriority w:val="99"/>
@@ -10995,7 +10818,7 @@
       <w:contextualSpacing/>
     </w:pPr>
   </w:style>
-  <w:style w:type="paragraph" w:styleId="NormalIndent">
+  <w:style w:type="paragraph" w:styleId="Normalindrykning">
     <w:name w:val="Normal Indent"/>
     <w:basedOn w:val="Normal"/>
     <w:uiPriority w:val="99"/>
@@ -11008,7 +10831,7 @@
   </w:style>
   <w:style w:type="character" w:customStyle="1" w:styleId="bullitChar">
     <w:name w:val="bullit Char"/>
-    <w:basedOn w:val="ListParagraphChar"/>
+    <w:basedOn w:val="ListeafsnitTegn"/>
     <w:link w:val="bullit"/>
     <w:rsid w:val="00D52E48"/>
     <w:rPr>

</xml_diff>